<commit_message>
algunos modulos y cambios en la memoria
</commit_message>
<xml_diff>
--- a/Controlador ascensor 7 piso1.docx
+++ b/Controlador ascensor 7 piso1.docx
@@ -90,9 +90,6 @@
                   </w:rPr>
                   <w:alias w:val="Subtítulo"/>
                   <w:id w:val="758173203"/>
-                  <w:placeholder>
-                    <w:docPart w:val="54D393D59AE94B01A85183195E32A87B"/>
-                  </w:placeholder>
                   <w:showingPlcHdr/>
                   <w:dataBinding w:prefixMappings="xmlns:ns0='http://schemas.openxmlformats.org/package/2006/metadata/core-properties' xmlns:ns1='http://purl.org/dc/elements/1.1/'" w:xpath="/ns0:coreProperties[1]/ns1:subject[1]" w:storeItemID="{6C3C8BC8-F283-45AE-878A-BAB7291924A1}"/>
                   <w:text/>
@@ -504,7 +501,10 @@
         <w:ind w:left="720" w:firstLine="0"/>
       </w:pPr>
       <w:r>
-        <w:t>Desde el exterior llegan 3 señales:</w:t>
+        <w:t>A  la FSM llegan 5</w:t>
+      </w:r>
+      <w:r>
+        <w:t xml:space="preserve"> señales:</w:t>
       </w:r>
     </w:p>
     <w:p>
@@ -517,12 +517,26 @@
       </w:pPr>
       <w:proofErr w:type="spellStart"/>
       <w:r>
+        <w:rPr>
+          <w:b/>
+        </w:rPr>
         <w:t>boton_decod</w:t>
       </w:r>
       <w:proofErr w:type="spellEnd"/>
       <w:r>
-        <w:t>: es la señal de los botones de entrada de los 7 pisos decodifica</w:t>
-      </w:r>
+        <w:t xml:space="preserve">: </w:t>
+      </w:r>
+      <w:r>
+        <w:t xml:space="preserve"> señal de los botones de entrada de los 7 pisos codifica</w:t>
+      </w:r>
+      <w:r>
+        <w:t xml:space="preserve"> por el </w:t>
+      </w:r>
+      <w:proofErr w:type="spellStart"/>
+      <w:r>
+        <w:t>decoder_piso</w:t>
+      </w:r>
+      <w:proofErr w:type="spellEnd"/>
     </w:p>
     <w:p>
       <w:pPr>
@@ -534,11 +548,23 @@
       </w:pPr>
       <w:proofErr w:type="spellStart"/>
       <w:r>
+        <w:rPr>
+          <w:b/>
+        </w:rPr>
         <w:t>sensor_apertura</w:t>
       </w:r>
       <w:proofErr w:type="spellEnd"/>
       <w:r>
-        <w:t>: es la señal que determina que la puerta del ascensor ha alcanzado la posición correcta del piso solicitado</w:t>
+        <w:t>:</w:t>
+      </w:r>
+      <w:r>
+        <w:t xml:space="preserve"> señal que </w:t>
+      </w:r>
+      <w:r>
+        <w:t xml:space="preserve">posibilita la apertura de puertas y </w:t>
+      </w:r>
+      <w:r>
+        <w:t>determina que la puerta del ascensor ha alcanzado la posición correcta del piso solicitado</w:t>
       </w:r>
     </w:p>
     <w:p>
@@ -551,23 +577,20 @@
       </w:pPr>
       <w:proofErr w:type="spellStart"/>
       <w:r>
+        <w:rPr>
+          <w:b/>
+        </w:rPr>
         <w:t>boton_stop</w:t>
       </w:r>
       <w:proofErr w:type="spellEnd"/>
       <w:r>
-        <w:t>: señal de stop que se acciona dentro del ascensor y mantiene el ascensor parado mientras esté pulsado.</w:t>
-      </w:r>
-    </w:p>
-    <w:p>
-      <w:r>
-        <w:tab/>
-        <w:t xml:space="preserve">Hacia el exterior </w:t>
-      </w:r>
-      <w:r>
-        <w:t xml:space="preserve">de la FSM </w:t>
-      </w:r>
-      <w:r>
-        <w:t>salen 3 señales:</w:t>
+        <w:t xml:space="preserve">: señal de stop que se acciona dentro del ascensor y </w:t>
+      </w:r>
+      <w:r>
+        <w:t xml:space="preserve"> que lo </w:t>
+      </w:r>
+      <w:r>
+        <w:t>mantiene parado mientras esté pulsado.</w:t>
       </w:r>
     </w:p>
     <w:p>
@@ -580,11 +603,26 @@
       </w:pPr>
       <w:proofErr w:type="spellStart"/>
       <w:r>
-        <w:t>puerta_fsm</w:t>
+        <w:rPr>
+          <w:b/>
+        </w:rPr>
+        <w:t>f_carrera_sim</w:t>
       </w:r>
       <w:proofErr w:type="spellEnd"/>
       <w:r>
-        <w:t>: señal que se dirige al controlador de puerta  para indicar apertura cierre o stop a los motores de las puertas</w:t>
+        <w:t>:</w:t>
+      </w:r>
+      <w:r>
+        <w:rPr>
+          <w:b/>
+        </w:rPr>
+        <w:t xml:space="preserve"> </w:t>
+      </w:r>
+      <w:r>
+        <w:t xml:space="preserve">señal de 2 bits que llega del simulador de puertas con </w:t>
+      </w:r>
+      <w:r>
+        <w:t>su estado.</w:t>
       </w:r>
     </w:p>
     <w:p>
@@ -597,22 +635,26 @@
       </w:pPr>
       <w:proofErr w:type="spellStart"/>
       <w:r>
-        <w:t>destino_fsm</w:t>
+        <w:rPr>
+          <w:b/>
+        </w:rPr>
+        <w:t>Piso_actual</w:t>
       </w:r>
       <w:proofErr w:type="spellEnd"/>
       <w:r>
-        <w:t>: señal que se dirige a</w:t>
-      </w:r>
-      <w:r>
-        <w:t xml:space="preserve">l </w:t>
-      </w:r>
-      <w:proofErr w:type="spellStart"/>
-      <w:r>
-        <w:t>display</w:t>
-      </w:r>
-      <w:proofErr w:type="spellEnd"/>
-      <w:r>
-        <w:t xml:space="preserve"> con el piso de destino</w:t>
+        <w:t>: señal de 2 bits que llega del decodificador de piso con la información de la posición actual del ascensor.</w:t>
+      </w:r>
+    </w:p>
+    <w:p>
+      <w:r>
+        <w:tab/>
+        <w:t xml:space="preserve">Hacia el exterior </w:t>
+      </w:r>
+      <w:r>
+        <w:t xml:space="preserve">de la FSM </w:t>
+      </w:r>
+      <w:r>
+        <w:t>salen 3 señales:</w:t>
       </w:r>
     </w:p>
     <w:p>
@@ -625,11 +667,79 @@
       </w:pPr>
       <w:proofErr w:type="spellStart"/>
       <w:r>
+        <w:rPr>
+          <w:b/>
+        </w:rPr>
+        <w:t>puerta_fsm</w:t>
+      </w:r>
+      <w:proofErr w:type="spellEnd"/>
+      <w:r>
+        <w:t>: señal que se dirige al controlador de puerta  para indicar apertura</w:t>
+      </w:r>
+      <w:r>
+        <w:t>,</w:t>
+      </w:r>
+      <w:r>
+        <w:t xml:space="preserve"> cierre o stop a los motores de las puertas</w:t>
+      </w:r>
+    </w:p>
+    <w:p>
+      <w:pPr>
+        <w:pStyle w:val="Prrafodelista"/>
+        <w:numPr>
+          <w:ilvl w:val="0"/>
+          <w:numId w:val="2"/>
+        </w:numPr>
+      </w:pPr>
+      <w:proofErr w:type="spellStart"/>
+      <w:r>
+        <w:rPr>
+          <w:b/>
+        </w:rPr>
+        <w:t>destino_fsm</w:t>
+      </w:r>
+      <w:proofErr w:type="spellEnd"/>
+      <w:r>
+        <w:t>: señal que se dirige a</w:t>
+      </w:r>
+      <w:r>
+        <w:t xml:space="preserve">l </w:t>
+      </w:r>
+      <w:proofErr w:type="spellStart"/>
+      <w:r>
+        <w:t>display</w:t>
+      </w:r>
+      <w:proofErr w:type="spellEnd"/>
+      <w:r>
+        <w:t xml:space="preserve"> con el piso de destino</w:t>
+      </w:r>
+      <w:r>
+        <w:t>.</w:t>
+      </w:r>
+      <w:bookmarkStart w:id="0" w:name="_GoBack"/>
+      <w:bookmarkEnd w:id="0"/>
+    </w:p>
+    <w:p>
+      <w:pPr>
+        <w:pStyle w:val="Prrafodelista"/>
+        <w:numPr>
+          <w:ilvl w:val="0"/>
+          <w:numId w:val="2"/>
+        </w:numPr>
+      </w:pPr>
+      <w:proofErr w:type="spellStart"/>
+      <w:r>
+        <w:rPr>
+          <w:b/>
+        </w:rPr>
         <w:t>motor_fsm</w:t>
       </w:r>
       <w:proofErr w:type="spellEnd"/>
       <w:r>
         <w:t>: señal que se dirige al controlador del motor del ascensor</w:t>
+      </w:r>
+      <w:r>
+        <w:t xml:space="preserve"> para indicar subida, bajada o stop.</w:t>
       </w:r>
     </w:p>
     <w:p/>
@@ -667,7 +777,6 @@
       </w:pPr>
       <w:proofErr w:type="spellStart"/>
       <w:r>
-        <w:lastRenderedPageBreak/>
         <w:t>Simulador_</w:t>
       </w:r>
       <w:r>
@@ -791,60 +900,34 @@
       <w:r>
         <w:t xml:space="preserve"> señal de 2 bits que llega hasta la FSM como señal de los finales de carrera al abrir y cerrar</w:t>
       </w:r>
-      <w:r>
-        <w:t>.</w:t>
+    </w:p>
+    <w:p>
+      <w:r>
+        <w:tab/>
+        <w:t xml:space="preserve">Además </w:t>
+      </w:r>
+      <w:proofErr w:type="spellStart"/>
+      <w:r>
+        <w:t>simulador_puerta</w:t>
+      </w:r>
+      <w:proofErr w:type="spellEnd"/>
+      <w:r>
+        <w:t xml:space="preserve"> tiene una señal de entrada de </w:t>
+      </w:r>
+      <w:proofErr w:type="spellStart"/>
+      <w:r>
+        <w:t>reset</w:t>
+      </w:r>
+      <w:proofErr w:type="spellEnd"/>
+      <w:r>
+        <w:t xml:space="preserve"> para reiniciarse.</w:t>
       </w:r>
     </w:p>
     <w:p>
       <w:pPr>
         <w:pStyle w:val="Prrafodelista"/>
         <w:ind w:left="720" w:firstLine="0"/>
-        <w:rPr>
-          <w:color w:val="FF0000"/>
-        </w:rPr>
-      </w:pPr>
-      <w:r>
-        <w:rPr>
-          <w:color w:val="FF0000"/>
-        </w:rPr>
-        <w:t xml:space="preserve">Cambiar </w:t>
-      </w:r>
-      <w:proofErr w:type="spellStart"/>
-      <w:r>
-        <w:rPr>
-          <w:color w:val="FF0000"/>
-        </w:rPr>
-        <w:t>f_carrera_puerta</w:t>
-      </w:r>
-      <w:proofErr w:type="spellEnd"/>
-      <w:r>
-        <w:rPr>
-          <w:color w:val="FF0000"/>
-        </w:rPr>
-        <w:t xml:space="preserve"> del </w:t>
-      </w:r>
-      <w:proofErr w:type="spellStart"/>
-      <w:r>
-        <w:rPr>
-          <w:color w:val="FF0000"/>
-        </w:rPr>
-        <w:t>diagramade</w:t>
-      </w:r>
-      <w:proofErr w:type="spellEnd"/>
-      <w:r>
-        <w:rPr>
-          <w:color w:val="FF0000"/>
-        </w:rPr>
-        <w:t xml:space="preserve"> bloques por </w:t>
-      </w:r>
-      <w:proofErr w:type="spellStart"/>
-      <w:r>
-        <w:rPr>
-          <w:color w:val="FF0000"/>
-        </w:rPr>
-        <w:t>f_carrera_sim</w:t>
-      </w:r>
-      <w:proofErr w:type="spellEnd"/>
+      </w:pPr>
     </w:p>
     <w:p>
       <w:pPr>
@@ -869,8 +952,71 @@
       <w:r>
         <w:t>El simulador piso</w:t>
       </w:r>
-      <w:bookmarkStart w:id="0" w:name="_GoBack"/>
-      <w:bookmarkEnd w:id="0"/>
+      <w:r>
+        <w:t xml:space="preserve"> simula el comportamiento del ascensor. Proporciona las señales que deberían adquirirse de los sensores físicos que detectan la posición del ascensor en un sistema real.</w:t>
+      </w:r>
+    </w:p>
+    <w:p>
+      <w:pPr>
+        <w:pStyle w:val="Prrafodelista"/>
+        <w:ind w:left="720" w:firstLine="0"/>
+      </w:pPr>
+      <w:r>
+        <w:t xml:space="preserve">La señal </w:t>
+      </w:r>
+      <w:proofErr w:type="spellStart"/>
+      <w:r>
+        <w:rPr>
+          <w:b/>
+        </w:rPr>
+        <w:t>motor_ascensor</w:t>
+      </w:r>
+      <w:proofErr w:type="spellEnd"/>
+      <w:r>
+        <w:t xml:space="preserve"> llega al simulador de piso, una señal de 2 bits (subiendo, bajando y stop) con la información sobre el movimiento de los motores de subida y bajada</w:t>
+      </w:r>
+      <w:r>
+        <w:t>.</w:t>
+      </w:r>
+    </w:p>
+    <w:p>
+      <w:pPr>
+        <w:pStyle w:val="Prrafodelista"/>
+        <w:ind w:left="720" w:firstLine="0"/>
+      </w:pPr>
+      <w:proofErr w:type="spellStart"/>
+      <w:r>
+        <w:t>Simulador_puerta</w:t>
+      </w:r>
+      <w:proofErr w:type="spellEnd"/>
+      <w:r>
+        <w:t xml:space="preserve"> tiene como salida  </w:t>
+      </w:r>
+      <w:proofErr w:type="spellStart"/>
+      <w:r>
+        <w:rPr>
+          <w:b/>
+        </w:rPr>
+        <w:t>piso_sim</w:t>
+      </w:r>
+      <w:proofErr w:type="spellEnd"/>
+      <w:r>
+        <w:t xml:space="preserve">, una señal de 7 bits, uno por cada piso del edificio que llega hasta el módulo </w:t>
+      </w:r>
+      <w:proofErr w:type="spellStart"/>
+      <w:r>
+        <w:t>decoder_piso</w:t>
+      </w:r>
+      <w:proofErr w:type="spellEnd"/>
+      <w:r>
+        <w:t xml:space="preserve"> </w:t>
+      </w:r>
+    </w:p>
+    <w:p>
+      <w:pPr>
+        <w:pStyle w:val="Prrafodelista"/>
+        <w:ind w:left="720" w:firstLine="0"/>
+      </w:pPr>
     </w:p>
     <w:p>
       <w:pPr>
@@ -895,6 +1041,101 @@
     <w:p>
       <w:pPr>
         <w:pStyle w:val="Prrafodelista"/>
+        <w:ind w:left="720" w:firstLine="0"/>
+      </w:pPr>
+      <w:r>
+        <w:t xml:space="preserve">El modulo decodificador piso </w:t>
+      </w:r>
+      <w:r>
+        <w:t>tiene dos instancias</w:t>
+      </w:r>
+      <w:r>
+        <w:t xml:space="preserve">. </w:t>
+      </w:r>
+    </w:p>
+    <w:p>
+      <w:pPr>
+        <w:pStyle w:val="Prrafodelista"/>
+        <w:ind w:left="720" w:firstLine="0"/>
+      </w:pPr>
+      <w:r>
+        <w:t>Por un lado</w:t>
+      </w:r>
+      <w:r>
+        <w:t xml:space="preserve"> recibe la entrada </w:t>
+      </w:r>
+      <w:r>
+        <w:rPr>
+          <w:b/>
+        </w:rPr>
+        <w:t>botón</w:t>
+      </w:r>
+      <w:r>
+        <w:t xml:space="preserve"> (7 bits, uno por cada piso) con la información del piso de destino. Genera la señal </w:t>
+      </w:r>
+      <w:proofErr w:type="spellStart"/>
+      <w:r>
+        <w:rPr>
+          <w:b/>
+        </w:rPr>
+        <w:t>botón_decod</w:t>
+      </w:r>
+      <w:proofErr w:type="spellEnd"/>
+      <w:r>
+        <w:t xml:space="preserve"> con la misma información en 3 bits</w:t>
+      </w:r>
+      <w:r>
+        <w:t xml:space="preserve"> y la envía a la FSM.</w:t>
+      </w:r>
+    </w:p>
+    <w:p>
+      <w:pPr>
+        <w:pStyle w:val="Prrafodelista"/>
+        <w:ind w:left="720" w:firstLine="0"/>
+      </w:pPr>
+      <w:r>
+        <w:t xml:space="preserve">Por otro lado recibe la señal </w:t>
+      </w:r>
+      <w:proofErr w:type="spellStart"/>
+      <w:r>
+        <w:rPr>
+          <w:b/>
+        </w:rPr>
+        <w:t>piso_sim</w:t>
+      </w:r>
+      <w:proofErr w:type="spellEnd"/>
+      <w:r>
+        <w:t xml:space="preserve">, que proviene del simulador de piso (7 bits, uno por cada piso) y genera la señal </w:t>
+      </w:r>
+      <w:proofErr w:type="spellStart"/>
+      <w:r>
+        <w:rPr>
+          <w:b/>
+        </w:rPr>
+        <w:t>piso_actual</w:t>
+      </w:r>
+      <w:proofErr w:type="spellEnd"/>
+      <w:r>
+        <w:t xml:space="preserve">, 3 bits que se envían al </w:t>
+      </w:r>
+      <w:proofErr w:type="spellStart"/>
+      <w:r>
+        <w:t>display</w:t>
+      </w:r>
+      <w:proofErr w:type="spellEnd"/>
+      <w:r>
+        <w:t xml:space="preserve">  para mostrar el piso actual y a la FSM para que la máquina de estados sepa la posición del ascensor en cada momento.</w:t>
+      </w:r>
+    </w:p>
+    <w:p>
+      <w:pPr>
+        <w:pStyle w:val="Prrafodelista"/>
+        <w:ind w:left="720" w:firstLine="0"/>
+      </w:pPr>
+    </w:p>
+    <w:p>
+      <w:pPr>
+        <w:pStyle w:val="Prrafodelista"/>
         <w:numPr>
           <w:ilvl w:val="1"/>
           <w:numId w:val="1"/>
@@ -910,6 +1151,108 @@
     <w:p>
       <w:pPr>
         <w:pStyle w:val="Prrafodelista"/>
+        <w:ind w:left="720" w:firstLine="0"/>
+      </w:pPr>
+      <w:r>
+        <w:t xml:space="preserve">El módulo control puerta se encarga de gestionar la activación de los motores de apertura de las puertas del ascensor. </w:t>
+      </w:r>
+    </w:p>
+    <w:p>
+      <w:pPr>
+        <w:pStyle w:val="Prrafodelista"/>
+        <w:ind w:left="720" w:firstLine="0"/>
+      </w:pPr>
+      <w:r>
+        <w:t>Tiene como entradas las señales:</w:t>
+      </w:r>
+    </w:p>
+    <w:p>
+      <w:pPr>
+        <w:pStyle w:val="Prrafodelista"/>
+        <w:ind w:left="720" w:firstLine="0"/>
+      </w:pPr>
+      <w:proofErr w:type="spellStart"/>
+      <w:r>
+        <w:rPr>
+          <w:b/>
+        </w:rPr>
+        <w:t>Sensor_presencia</w:t>
+      </w:r>
+      <w:proofErr w:type="spellEnd"/>
+      <w:r>
+        <w:t>: señal de 1 bit que llega a través del sen</w:t>
+      </w:r>
+      <w:r>
+        <w:t>sor de presencia</w:t>
+      </w:r>
+    </w:p>
+    <w:p>
+      <w:pPr>
+        <w:pStyle w:val="Prrafodelista"/>
+        <w:ind w:left="720" w:firstLine="0"/>
+      </w:pPr>
+      <w:proofErr w:type="spellStart"/>
+      <w:r>
+        <w:rPr>
+          <w:b/>
+        </w:rPr>
+        <w:t>Puerta_fsm</w:t>
+      </w:r>
+      <w:proofErr w:type="spellEnd"/>
+      <w:r>
+        <w:t>:</w:t>
+      </w:r>
+      <w:r>
+        <w:rPr>
+          <w:b/>
+        </w:rPr>
+        <w:t xml:space="preserve"> </w:t>
+      </w:r>
+      <w:r>
+        <w:t>señal de 2 bits con la información sobre la dirección en la que deben moverse las puertas o si deben permanecer quitas.</w:t>
+      </w:r>
+    </w:p>
+    <w:p>
+      <w:pPr>
+        <w:pStyle w:val="Prrafodelista"/>
+        <w:ind w:left="720" w:firstLine="0"/>
+      </w:pPr>
+      <w:r>
+        <w:t>Tiene como salida la señal:</w:t>
+      </w:r>
+    </w:p>
+    <w:p>
+      <w:pPr>
+        <w:pStyle w:val="Prrafodelista"/>
+        <w:ind w:left="720" w:firstLine="0"/>
+      </w:pPr>
+      <w:proofErr w:type="spellStart"/>
+      <w:r>
+        <w:rPr>
+          <w:b/>
+        </w:rPr>
+        <w:t>Motor_puerta</w:t>
+      </w:r>
+      <w:proofErr w:type="spellEnd"/>
+      <w:r>
+        <w:rPr>
+          <w:b/>
+        </w:rPr>
+        <w:t>:</w:t>
+      </w:r>
+      <w:r>
+        <w:t xml:space="preserve"> señal que se envía hasta el simulador puerta con la información del estado de los motores para que éste pueda generar su simulación.</w:t>
+      </w:r>
+    </w:p>
+    <w:p>
+      <w:pPr>
+        <w:pStyle w:val="Prrafodelista"/>
+        <w:ind w:left="720" w:firstLine="0"/>
+      </w:pPr>
+    </w:p>
+    <w:p>
+      <w:pPr>
+        <w:pStyle w:val="Prrafodelista"/>
         <w:numPr>
           <w:ilvl w:val="1"/>
           <w:numId w:val="1"/>
@@ -919,8 +1262,84 @@
         <w:t xml:space="preserve">Control </w:t>
       </w:r>
       <w:r>
-        <w:t xml:space="preserve"> motor ascensor (ahora mismo hace poco pero está pensado para poder ampliarse)</w:t>
-      </w:r>
+        <w:t xml:space="preserve"> motor ascensor </w:t>
+      </w:r>
+    </w:p>
+    <w:p>
+      <w:pPr>
+        <w:pStyle w:val="Prrafodelista"/>
+        <w:ind w:left="720" w:firstLine="0"/>
+      </w:pPr>
+      <w:r>
+        <w:t xml:space="preserve">El módulo control ascensor está pensado para poder añadir funciones </w:t>
+      </w:r>
+      <w:r>
+        <w:t xml:space="preserve">con facilidad. En la actualidad se encarga de controlar la subida, bajada y stop del ascensor a través de la señal </w:t>
+      </w:r>
+      <w:proofErr w:type="spellStart"/>
+      <w:r>
+        <w:rPr>
+          <w:b/>
+        </w:rPr>
+        <w:t>motor_fsm</w:t>
+      </w:r>
+      <w:proofErr w:type="spellEnd"/>
+      <w:r>
+        <w:t xml:space="preserve"> de 2 bits que proviene de la FSM.</w:t>
+      </w:r>
+    </w:p>
+    <w:p>
+      <w:pPr>
+        <w:pStyle w:val="Prrafodelista"/>
+        <w:ind w:left="720" w:firstLine="0"/>
+      </w:pPr>
+      <w:r>
+        <w:lastRenderedPageBreak/>
+        <w:t xml:space="preserve">Como salida se genera la señal </w:t>
+      </w:r>
+      <w:proofErr w:type="spellStart"/>
+      <w:r>
+        <w:rPr>
+          <w:b/>
+        </w:rPr>
+        <w:t>motor_ascensor</w:t>
+      </w:r>
+      <w:proofErr w:type="spellEnd"/>
+      <w:r>
+        <w:t xml:space="preserve"> de 2 bits</w:t>
+      </w:r>
+      <w:r>
+        <w:t xml:space="preserve"> con el sentido del movimiento del motor que </w:t>
+      </w:r>
+      <w:r>
+        <w:t xml:space="preserve">es enviada al </w:t>
+      </w:r>
+      <w:proofErr w:type="spellStart"/>
+      <w:r>
+        <w:t>display</w:t>
+      </w:r>
+      <w:proofErr w:type="spellEnd"/>
+      <w:r>
+        <w:t xml:space="preserve"> </w:t>
+      </w:r>
+      <w:r>
+        <w:t xml:space="preserve">y </w:t>
+      </w:r>
+      <w:r>
+        <w:t>al simulador de piso.</w:t>
+      </w:r>
+    </w:p>
+    <w:p>
+      <w:pPr>
+        <w:pStyle w:val="Prrafodelista"/>
+        <w:ind w:left="720" w:firstLine="0"/>
+      </w:pPr>
+    </w:p>
+    <w:p>
+      <w:pPr>
+        <w:pStyle w:val="Prrafodelista"/>
+        <w:ind w:left="720" w:firstLine="0"/>
+      </w:pPr>
     </w:p>
     <w:p>
       <w:pPr>
@@ -936,7 +1355,268 @@
       </w:r>
       <w:proofErr w:type="spellEnd"/>
       <w:r>
-        <w:t xml:space="preserve"> 7 segmentos </w:t>
+        <w:t xml:space="preserve">  </w:t>
+      </w:r>
+    </w:p>
+    <w:p>
+      <w:pPr>
+        <w:pStyle w:val="Prrafodelista"/>
+        <w:ind w:left="720" w:firstLine="0"/>
+      </w:pPr>
+      <w:r>
+        <w:t xml:space="preserve">Se trata de 8 </w:t>
+      </w:r>
+      <w:proofErr w:type="spellStart"/>
+      <w:r>
+        <w:t>displays</w:t>
+      </w:r>
+      <w:proofErr w:type="spellEnd"/>
+      <w:r>
+        <w:t xml:space="preserve"> de 7 segmentos </w:t>
+      </w:r>
+      <w:r>
+        <w:t xml:space="preserve">sincronizados a través de una bandera que activa cada uno de los </w:t>
+      </w:r>
+      <w:proofErr w:type="spellStart"/>
+      <w:r>
+        <w:t>displays</w:t>
+      </w:r>
+      <w:proofErr w:type="spellEnd"/>
+      <w:r>
+        <w:t xml:space="preserve"> cuando hay un flanco de reloj. </w:t>
+      </w:r>
+    </w:p>
+    <w:p>
+      <w:pPr>
+        <w:pStyle w:val="Prrafodelista"/>
+        <w:ind w:left="720" w:firstLine="0"/>
+      </w:pPr>
+      <w:r>
+        <w:t xml:space="preserve">El </w:t>
+      </w:r>
+      <w:proofErr w:type="spellStart"/>
+      <w:r>
+        <w:t>display</w:t>
+      </w:r>
+      <w:proofErr w:type="spellEnd"/>
+      <w:r>
+        <w:t xml:space="preserve"> recibe 4 señales:</w:t>
+      </w:r>
+    </w:p>
+    <w:p>
+      <w:pPr>
+        <w:pStyle w:val="Prrafodelista"/>
+        <w:ind w:left="720" w:firstLine="0"/>
+      </w:pPr>
+      <w:proofErr w:type="spellStart"/>
+      <w:r>
+        <w:rPr>
+          <w:b/>
+        </w:rPr>
+        <w:t>Puerta_sim</w:t>
+      </w:r>
+      <w:proofErr w:type="spellEnd"/>
+      <w:r>
+        <w:t>: señal con que proviene del simulador puerta. 2 bits con la información del estado de las puertas.</w:t>
+      </w:r>
+    </w:p>
+    <w:p>
+      <w:pPr>
+        <w:pStyle w:val="Prrafodelista"/>
+        <w:ind w:left="720" w:firstLine="0"/>
+      </w:pPr>
+      <w:proofErr w:type="spellStart"/>
+      <w:r>
+        <w:rPr>
+          <w:b/>
+        </w:rPr>
+        <w:t>Destino_fsm</w:t>
+      </w:r>
+      <w:proofErr w:type="spellEnd"/>
+      <w:r>
+        <w:t>:</w:t>
+      </w:r>
+      <w:r>
+        <w:t xml:space="preserve"> señal que llega de la FSM con </w:t>
+      </w:r>
+      <w:r>
+        <w:t>el piso que debe alcanzar el ascensor</w:t>
+      </w:r>
+    </w:p>
+    <w:p>
+      <w:pPr>
+        <w:pStyle w:val="Prrafodelista"/>
+        <w:ind w:left="720" w:firstLine="0"/>
+      </w:pPr>
+      <w:proofErr w:type="spellStart"/>
+      <w:r>
+        <w:rPr>
+          <w:b/>
+        </w:rPr>
+        <w:t>Piso_actual</w:t>
+      </w:r>
+      <w:proofErr w:type="spellEnd"/>
+      <w:r>
+        <w:t xml:space="preserve">: </w:t>
+      </w:r>
+      <w:proofErr w:type="spellStart"/>
+      <w:r>
+        <w:t>señall</w:t>
+      </w:r>
+      <w:proofErr w:type="spellEnd"/>
+      <w:r>
+        <w:t xml:space="preserve"> que llega del </w:t>
+      </w:r>
+      <w:proofErr w:type="spellStart"/>
+      <w:r>
+        <w:t>decodificiador</w:t>
+      </w:r>
+      <w:proofErr w:type="spellEnd"/>
+      <w:r>
+        <w:t xml:space="preserve"> de piso con el piso en el que se encuentra el ascensor en cada instante.</w:t>
+      </w:r>
+    </w:p>
+    <w:p>
+      <w:pPr>
+        <w:pStyle w:val="Prrafodelista"/>
+        <w:ind w:left="720" w:firstLine="0"/>
+      </w:pPr>
+      <w:proofErr w:type="spellStart"/>
+      <w:r>
+        <w:rPr>
+          <w:b/>
+        </w:rPr>
+        <w:t>Motor_ascensor</w:t>
+      </w:r>
+      <w:proofErr w:type="spellEnd"/>
+      <w:r>
+        <w:t>: señal con la dirección de desplazamiento de los motores del ascensor</w:t>
+      </w:r>
+    </w:p>
+    <w:p>
+      <w:pPr>
+        <w:pStyle w:val="Prrafodelista"/>
+        <w:ind w:left="720" w:firstLine="0"/>
+      </w:pPr>
+    </w:p>
+    <w:p>
+      <w:pPr>
+        <w:pStyle w:val="Prrafodelista"/>
+        <w:ind w:left="720" w:firstLine="0"/>
+      </w:pPr>
+      <w:r>
+        <w:t xml:space="preserve">Los </w:t>
+      </w:r>
+      <w:proofErr w:type="spellStart"/>
+      <w:r>
+        <w:t>displays</w:t>
+      </w:r>
+      <w:proofErr w:type="spellEnd"/>
+      <w:r>
+        <w:t xml:space="preserve"> se distribuyen de la siguiente manera:</w:t>
+      </w:r>
+    </w:p>
+    <w:p>
+      <w:pPr>
+        <w:pStyle w:val="Prrafodelista"/>
+        <w:ind w:left="720" w:firstLine="0"/>
+      </w:pPr>
+      <w:proofErr w:type="spellStart"/>
+      <w:r>
+        <w:t>Displays</w:t>
+      </w:r>
+      <w:proofErr w:type="spellEnd"/>
+      <w:r>
+        <w:t xml:space="preserve"> 1-4</w:t>
+      </w:r>
+    </w:p>
+    <w:p>
+      <w:pPr>
+        <w:pStyle w:val="Prrafodelista"/>
+        <w:ind w:left="720" w:firstLine="0"/>
+      </w:pPr>
+      <w:r>
+        <w:t xml:space="preserve">Simulan la apertura y cierre de puertas </w:t>
+      </w:r>
+      <w:proofErr w:type="spellStart"/>
+      <w:r>
+        <w:t>mendiante</w:t>
+      </w:r>
+      <w:proofErr w:type="spellEnd"/>
+      <w:r>
+        <w:t xml:space="preserve"> una animación que imita el movimiento de las puertas.</w:t>
+      </w:r>
+    </w:p>
+    <w:p>
+      <w:pPr>
+        <w:pStyle w:val="Prrafodelista"/>
+        <w:ind w:left="720" w:firstLine="0"/>
+      </w:pPr>
+      <w:proofErr w:type="spellStart"/>
+      <w:r>
+        <w:t>Display</w:t>
+      </w:r>
+      <w:proofErr w:type="spellEnd"/>
+      <w:r>
+        <w:t xml:space="preserve"> 5</w:t>
+      </w:r>
+    </w:p>
+    <w:p>
+      <w:pPr>
+        <w:pStyle w:val="Prrafodelista"/>
+        <w:ind w:left="720" w:firstLine="0"/>
+      </w:pPr>
+      <w:r>
+        <w:t>Muestra el piso actual del ascensor</w:t>
+      </w:r>
+    </w:p>
+    <w:p>
+      <w:pPr>
+        <w:pStyle w:val="Prrafodelista"/>
+        <w:ind w:left="720" w:firstLine="0"/>
+      </w:pPr>
+      <w:proofErr w:type="spellStart"/>
+      <w:r>
+        <w:t>Displays</w:t>
+      </w:r>
+      <w:proofErr w:type="spellEnd"/>
+      <w:r>
+        <w:t xml:space="preserve"> 6-7</w:t>
+      </w:r>
+    </w:p>
+    <w:p>
+      <w:pPr>
+        <w:pStyle w:val="Prrafodelista"/>
+        <w:ind w:left="720" w:firstLine="0"/>
+      </w:pPr>
+      <w:r>
+        <w:t>Muestra</w:t>
+      </w:r>
+      <w:r>
+        <w:t>n una flecha de subida o bajada o una línea horizontal en función del estado de los motores.</w:t>
+      </w:r>
+    </w:p>
+    <w:p>
+      <w:pPr>
+        <w:pStyle w:val="Prrafodelista"/>
+        <w:ind w:left="720" w:firstLine="0"/>
+      </w:pPr>
+      <w:proofErr w:type="spellStart"/>
+      <w:r>
+        <w:t>Display</w:t>
+      </w:r>
+      <w:proofErr w:type="spellEnd"/>
+      <w:r>
+        <w:t xml:space="preserve"> 8</w:t>
+      </w:r>
+    </w:p>
+    <w:p>
+      <w:pPr>
+        <w:pStyle w:val="Prrafodelista"/>
+        <w:ind w:left="720" w:firstLine="0"/>
+      </w:pPr>
+      <w:r>
+        <w:t>Muestra el piso solicitado hasta el cual debe desplazarse el ascensor</w:t>
       </w:r>
     </w:p>
     <w:p>
@@ -1285,7 +1965,7 @@
         <w:noProof/>
         <w:color w:val="6076B4" w:themeColor="accent1"/>
       </w:rPr>
-      <w:t>3</w:t>
+      <w:t>2</w:t>
     </w:r>
     <w:r>
       <w:rPr>
@@ -3461,41 +4141,7 @@
 </file>
 
 <file path=word/glossary/document.xml><?xml version="1.0" encoding="utf-8"?>
-<w:glossaryDocument xmlns:wpc="http://schemas.microsoft.com/office/word/2010/wordprocessingCanvas" xmlns:mc="http://schemas.openxmlformats.org/markup-compatibility/2006" xmlns:o="urn:schemas-microsoft-com:office:office" xmlns:r="http://schemas.openxmlformats.org/officeDocument/2006/relationships" xmlns:m="http://schemas.openxmlformats.org/officeDocument/2006/math" xmlns:v="urn:schemas-microsoft-com:vml" xmlns:wp14="http://schemas.microsoft.com/office/word/2010/wordprocessingDrawing" xmlns:wp="http://schemas.openxmlformats.org/drawingml/2006/wordprocessingDrawing" xmlns:w10="urn:schemas-microsoft-com:office:word" xmlns:w="http://schemas.openxmlformats.org/wordprocessingml/2006/main" xmlns:w14="http://schemas.microsoft.com/office/word/2010/wordml" xmlns:wpg="http://schemas.microsoft.com/office/word/2010/wordprocessingGroup" xmlns:wpi="http://schemas.microsoft.com/office/word/2010/wordprocessingInk" xmlns:wne="http://schemas.microsoft.com/office/word/2006/wordml" xmlns:wps="http://schemas.microsoft.com/office/word/2010/wordprocessingShape" mc:Ignorable="w14 wp14">
-  <w:docParts>
-    <w:docPart>
-      <w:docPartPr>
-        <w:name w:val="98F75CEDF3EE41AE83FAE9F7FCA8D584"/>
-        <w:category>
-          <w:name w:val="General"/>
-          <w:gallery w:val="placeholder"/>
-        </w:category>
-        <w:types>
-          <w:type w:val="bbPlcHdr"/>
-        </w:types>
-        <w:behaviors>
-          <w:behavior w:val="content"/>
-        </w:behaviors>
-        <w:guid w:val="{70BD5085-438D-4E7D-834D-D91E7B730F54}"/>
-      </w:docPartPr>
-      <w:docPartBody>
-        <w:p>
-          <w:pPr>
-            <w:pStyle w:val="98F75CEDF3EE41AE83FAE9F7FCA8D584"/>
-          </w:pPr>
-          <w:r>
-            <w:rPr>
-              <w:rFonts w:asciiTheme="majorHAnsi" w:eastAsiaTheme="majorEastAsia" w:hAnsiTheme="majorHAnsi" w:cstheme="majorBidi"/>
-              <w:sz w:val="80"/>
-              <w:szCs w:val="80"/>
-            </w:rPr>
-            <w:t>[Escriba el título del documento]</w:t>
-          </w:r>
-        </w:p>
-      </w:docPartBody>
-    </w:docPart>
-  </w:docParts>
-</w:glossaryDocument>
+<w:glossaryDocument xmlns:wpc="http://schemas.microsoft.com/office/word/2010/wordprocessingCanvas" xmlns:mc="http://schemas.openxmlformats.org/markup-compatibility/2006" xmlns:o="urn:schemas-microsoft-com:office:office" xmlns:r="http://schemas.openxmlformats.org/officeDocument/2006/relationships" xmlns:m="http://schemas.openxmlformats.org/officeDocument/2006/math" xmlns:v="urn:schemas-microsoft-com:vml" xmlns:wp14="http://schemas.microsoft.com/office/word/2010/wordprocessingDrawing" xmlns:wp="http://schemas.openxmlformats.org/drawingml/2006/wordprocessingDrawing" xmlns:w10="urn:schemas-microsoft-com:office:word" xmlns:w="http://schemas.openxmlformats.org/wordprocessingml/2006/main" xmlns:w14="http://schemas.microsoft.com/office/word/2010/wordml" xmlns:wpg="http://schemas.microsoft.com/office/word/2010/wordprocessingGroup" xmlns:wpi="http://schemas.microsoft.com/office/word/2010/wordprocessingInk" xmlns:wne="http://schemas.microsoft.com/office/word/2006/wordml" xmlns:wps="http://schemas.microsoft.com/office/word/2010/wordprocessingShape" mc:Ignorable="w14 wp14"/>
 </file>
 
 <file path=word/glossary/fontTable.xml><?xml version="1.0" encoding="utf-8"?>
@@ -3606,6 +4252,7 @@
     <w:rsid w:val="0056597D"/>
     <w:rsid w:val="007D5E94"/>
     <w:rsid w:val="00F77D19"/>
+    <w:rsid w:val="00FB0FE8"/>
   </w:rsids>
   <m:mathPr>
     <m:mathFont m:val="Cambria Math"/>
@@ -4542,15 +5189,6 @@
 </file>
 
 <file path=customXml/item2.xml><?xml version="1.0" encoding="utf-8"?>
-<?mso-contentType ?>
-<FormTemplates xmlns="http://schemas.microsoft.com/sharepoint/v3/contenttype/forms">
-  <Display>DocumentLibraryForm</Display>
-  <Edit>AssetEditForm</Edit>
-  <New>DocumentLibraryForm</New>
-</FormTemplates>
-</file>
-
-<file path=customXml/item3.xml><?xml version="1.0" encoding="utf-8"?>
 <outs:outSpaceData xmlns:outs="http://schemas.microsoft.com/office/2009/outspace/metadata">
   <outs:relatedDates/>
   <outs:relatedDocuments/>
@@ -4558,6 +5196,15 @@
   <propertyMetadataList xmlns="http://schemas.microsoft.com/office/2009/outspace/metadata"/>
   <outs:corruptMetadataWasLost/>
 </outs:outSpaceData>
+</file>
+
+<file path=customXml/item3.xml><?xml version="1.0" encoding="utf-8"?>
+<?mso-contentType ?>
+<FormTemplates xmlns="http://schemas.microsoft.com/sharepoint/v3/contenttype/forms">
+  <Display>DocumentLibraryForm</Display>
+  <Edit>AssetEditForm</Edit>
+  <New>DocumentLibraryForm</New>
+</FormTemplates>
 </file>
 
 <file path=customXml/item4.xml><?xml version="1.0" encoding="utf-8"?>
@@ -4573,6 +5220,14 @@
 </file>
 
 <file path=customXml/itemProps2.xml><?xml version="1.0" encoding="utf-8"?>
+<ds:datastoreItem xmlns:ds="http://schemas.openxmlformats.org/officeDocument/2006/customXml" ds:itemID="{8AA9BBAF-2A1F-4D95-901E-4FFB9D2C6CBC}">
+  <ds:schemaRefs>
+    <ds:schemaRef ds:uri="http://schemas.microsoft.com/office/2009/outspace/metadata"/>
+  </ds:schemaRefs>
+</ds:datastoreItem>
+</file>
+
+<file path=customXml/itemProps3.xml><?xml version="1.0" encoding="utf-8"?>
 <ds:datastoreItem xmlns:ds="http://schemas.openxmlformats.org/officeDocument/2006/customXml" ds:itemID="{B381B9BD-D67D-44B8-A819-9C5CEECAF588}">
   <ds:schemaRefs>
     <ds:schemaRef ds:uri="http://schemas.microsoft.com/sharepoint/v3/contenttype/forms"/>
@@ -4580,16 +5235,8 @@
 </ds:datastoreItem>
 </file>
 
-<file path=customXml/itemProps3.xml><?xml version="1.0" encoding="utf-8"?>
-<ds:datastoreItem xmlns:ds="http://schemas.openxmlformats.org/officeDocument/2006/customXml" ds:itemID="{8AA9BBAF-2A1F-4D95-901E-4FFB9D2C6CBC}">
-  <ds:schemaRefs>
-    <ds:schemaRef ds:uri="http://schemas.microsoft.com/office/2009/outspace/metadata"/>
-  </ds:schemaRefs>
-</ds:datastoreItem>
-</file>
-
 <file path=customXml/itemProps4.xml><?xml version="1.0" encoding="utf-8"?>
-<ds:datastoreItem xmlns:ds="http://schemas.openxmlformats.org/officeDocument/2006/customXml" ds:itemID="{1372D2DE-079B-4815-BE39-1DC42EC1EFB6}">
+<ds:datastoreItem xmlns:ds="http://schemas.openxmlformats.org/officeDocument/2006/customXml" ds:itemID="{C5308BDD-EAF4-4C4D-8537-BDFAAC2C4844}">
   <ds:schemaRefs>
     <ds:schemaRef ds:uri="http://schemas.openxmlformats.org/officeDocument/2006/bibliography"/>
   </ds:schemaRefs>

</xml_diff>

<commit_message>
diagrama de estados y modificaciones
diagrama de estados
modificaciones en los módulos
retoques en la memoria
</commit_message>
<xml_diff>
--- a/Controlador ascensor 7 piso1.docx
+++ b/Controlador ascensor 7 piso1.docx
@@ -2,6 +2,157 @@
 <file path=word/document.xml><?xml version="1.0" encoding="utf-8"?>
 <w:document xmlns:wpc="http://schemas.microsoft.com/office/word/2010/wordprocessingCanvas" xmlns:mc="http://schemas.openxmlformats.org/markup-compatibility/2006" xmlns:o="urn:schemas-microsoft-com:office:office" xmlns:r="http://schemas.openxmlformats.org/officeDocument/2006/relationships" xmlns:m="http://schemas.openxmlformats.org/officeDocument/2006/math" xmlns:v="urn:schemas-microsoft-com:vml" xmlns:wp14="http://schemas.microsoft.com/office/word/2010/wordprocessingDrawing" xmlns:wp="http://schemas.openxmlformats.org/drawingml/2006/wordprocessingDrawing" xmlns:w10="urn:schemas-microsoft-com:office:word" xmlns:w="http://schemas.openxmlformats.org/wordprocessingml/2006/main" xmlns:w14="http://schemas.microsoft.com/office/word/2010/wordml" xmlns:wpg="http://schemas.microsoft.com/office/word/2010/wordprocessingGroup" xmlns:wpi="http://schemas.microsoft.com/office/word/2010/wordprocessingInk" xmlns:wne="http://schemas.microsoft.com/office/word/2006/wordml" xmlns:wps="http://schemas.microsoft.com/office/word/2010/wordprocessingShape" mc:Ignorable="w14 wp14">
   <w:body>
+    <w:tbl>
+      <w:tblPr>
+        <w:tblpPr w:leftFromText="187" w:rightFromText="187" w:bottomFromText="720" w:vertAnchor="page" w:horzAnchor="margin" w:tblpY="1741"/>
+        <w:tblW w:w="4600" w:type="pct"/>
+        <w:tblCellMar>
+          <w:left w:w="288" w:type="dxa"/>
+          <w:right w:w="288" w:type="dxa"/>
+        </w:tblCellMar>
+        <w:tblLook w:val="04A0" w:firstRow="1" w:lastRow="0" w:firstColumn="1" w:lastColumn="0" w:noHBand="0" w:noVBand="1"/>
+      </w:tblPr>
+      <w:tblGrid>
+        <w:gridCol w:w="9552"/>
+      </w:tblGrid>
+      <w:tr>
+        <w:tc>
+          <w:tcPr>
+            <w:tcW w:w="9552" w:type="dxa"/>
+          </w:tcPr>
+          <w:sdt>
+            <w:sdtPr>
+              <w:rPr>
+                <w:sz w:val="96"/>
+              </w:rPr>
+              <w:alias w:val="Título"/>
+              <w:id w:val="-308007970"/>
+              <w:dataBinding w:prefixMappings="xmlns:ns0='http://schemas.openxmlformats.org/package/2006/metadata/core-properties' xmlns:ns1='http://purl.org/dc/elements/1.1/'" w:xpath="/ns0:coreProperties[1]/ns1:title[1]" w:storeItemID="{6C3C8BC8-F283-45AE-878A-BAB7291924A1}"/>
+              <w:text/>
+            </w:sdtPr>
+            <w:sdtContent>
+              <w:p>
+                <w:pPr>
+                  <w:pStyle w:val="Ttulo"/>
+                  <w:jc w:val="center"/>
+                  <w:rPr>
+                    <w:sz w:val="96"/>
+                  </w:rPr>
+                </w:pPr>
+                <w:r>
+                  <w:rPr>
+                    <w:sz w:val="96"/>
+                  </w:rPr>
+                  <w:t>Controlador ascensor 7 pisos</w:t>
+                </w:r>
+              </w:p>
+            </w:sdtContent>
+          </w:sdt>
+        </w:tc>
+      </w:tr>
+      <w:tr>
+        <w:tc>
+          <w:tcPr>
+            <w:tcW w:w="0" w:type="auto"/>
+            <w:vAlign w:val="bottom"/>
+          </w:tcPr>
+          <w:sdt>
+            <w:sdtPr>
+              <w:rPr>
+                <w:sz w:val="36"/>
+                <w:szCs w:val="36"/>
+              </w:rPr>
+              <w:alias w:val="Subtítulo"/>
+              <w:id w:val="758173203"/>
+              <w:showingPlcHdr/>
+              <w:dataBinding w:prefixMappings="xmlns:ns0='http://schemas.openxmlformats.org/package/2006/metadata/core-properties' xmlns:ns1='http://purl.org/dc/elements/1.1/'" w:xpath="/ns0:coreProperties[1]/ns1:subject[1]" w:storeItemID="{6C3C8BC8-F283-45AE-878A-BAB7291924A1}"/>
+              <w:text/>
+            </w:sdtPr>
+            <w:sdtContent>
+              <w:p>
+                <w:pPr>
+                  <w:pStyle w:val="Subttulo"/>
+                  <w:jc w:val="center"/>
+                  <w:rPr>
+                    <w:sz w:val="36"/>
+                    <w:szCs w:val="36"/>
+                  </w:rPr>
+                </w:pPr>
+                <w:r>
+                  <w:rPr>
+                    <w:sz w:val="36"/>
+                    <w:szCs w:val="36"/>
+                  </w:rPr>
+                  <w:t>[Escriba el subtítulo del documento]</w:t>
+                </w:r>
+              </w:p>
+            </w:sdtContent>
+          </w:sdt>
+        </w:tc>
+      </w:tr>
+      <w:tr>
+        <w:tc>
+          <w:tcPr>
+            <w:tcW w:w="0" w:type="auto"/>
+            <w:vAlign w:val="bottom"/>
+          </w:tcPr>
+          <w:p/>
+        </w:tc>
+      </w:tr>
+      <w:tr>
+        <w:tc>
+          <w:tcPr>
+            <w:tcW w:w="0" w:type="auto"/>
+            <w:vAlign w:val="bottom"/>
+          </w:tcPr>
+          <w:sdt>
+            <w:sdtPr>
+              <w:rPr>
+                <w:rFonts w:ascii="Arial" w:hAnsi="Arial" w:cs="Arial"/>
+                <w:color w:val="222222"/>
+                <w:sz w:val="21"/>
+                <w:szCs w:val="21"/>
+                <w:shd w:val="clear" w:color="auto" w:fill="FFFFFF"/>
+              </w:rPr>
+              <w:alias w:val="Descripción breve"/>
+              <w:id w:val="553592755"/>
+              <w:dataBinding w:prefixMappings="xmlns:ns0='http://schemas.microsoft.com/office/2006/coverPageProps'" w:xpath="/ns0:CoverPageProperties[1]/ns0:Abstract[1]" w:storeItemID="{55AF091B-3C7A-41E3-B477-F2FDAA23CFDA}"/>
+              <w:text/>
+            </w:sdtPr>
+            <w:sdtContent>
+              <w:p>
+                <w:pPr>
+                  <w:jc w:val="center"/>
+                </w:pPr>
+                <w:r>
+                  <w:rPr>
+                    <w:rFonts w:ascii="Arial" w:hAnsi="Arial" w:cs="Arial"/>
+                    <w:color w:val="222222"/>
+                    <w:sz w:val="21"/>
+                    <w:szCs w:val="21"/>
+                    <w:shd w:val="clear" w:color="auto" w:fill="FFFFFF"/>
+                  </w:rPr>
+                  <w:t xml:space="preserve"> Un ascensor o elevador es un sistema de transporte vertical, diseñado para mover personas u objetos entre los diferentes niveles de un edificio o estructura. Está formado por partes mecánicas, eléctricas y electrónicas que funcionan en conjunto para ponerlo en marcha</w:t>
+                </w:r>
+              </w:p>
+            </w:sdtContent>
+          </w:sdt>
+        </w:tc>
+      </w:tr>
+      <w:tr>
+        <w:tc>
+          <w:tcPr>
+            <w:tcW w:w="0" w:type="auto"/>
+            <w:vAlign w:val="bottom"/>
+          </w:tcPr>
+          <w:p>
+            <w:pPr>
+              <w:jc w:val="center"/>
+            </w:pPr>
+          </w:p>
+        </w:tc>
+      </w:tr>
+    </w:tbl>
     <w:sdt>
       <w:sdtPr>
         <w:id w:val="154042960"/>
@@ -24,163 +175,6 @@
       </w:sdtEndPr>
       <w:sdtContent>
         <w:p/>
-        <w:tbl>
-          <w:tblPr>
-            <w:tblpPr w:leftFromText="187" w:rightFromText="187" w:bottomFromText="720" w:horzAnchor="page" w:tblpXSpec="center" w:tblpYSpec="bottom"/>
-            <w:tblW w:w="4600" w:type="pct"/>
-            <w:tblCellMar>
-              <w:left w:w="288" w:type="dxa"/>
-              <w:right w:w="288" w:type="dxa"/>
-            </w:tblCellMar>
-            <w:tblLook w:val="04A0" w:firstRow="1" w:lastRow="0" w:firstColumn="1" w:lastColumn="0" w:noHBand="0" w:noVBand="1"/>
-          </w:tblPr>
-          <w:tblGrid>
-            <w:gridCol w:w="9552"/>
-          </w:tblGrid>
-          <w:tr>
-            <w:tc>
-              <w:tcPr>
-                <w:tcW w:w="9576" w:type="dxa"/>
-              </w:tcPr>
-              <w:sdt>
-                <w:sdtPr>
-                  <w:rPr>
-                    <w:sz w:val="96"/>
-                  </w:rPr>
-                  <w:alias w:val="Título"/>
-                  <w:id w:val="-308007970"/>
-                  <w:placeholder>
-                    <w:docPart w:val="98F75CEDF3EE41AE83FAE9F7FCA8D584"/>
-                  </w:placeholder>
-                  <w:dataBinding w:prefixMappings="xmlns:ns0='http://schemas.openxmlformats.org/package/2006/metadata/core-properties' xmlns:ns1='http://purl.org/dc/elements/1.1/'" w:xpath="/ns0:coreProperties[1]/ns1:title[1]" w:storeItemID="{6C3C8BC8-F283-45AE-878A-BAB7291924A1}"/>
-                  <w:text/>
-                </w:sdtPr>
-                <w:sdtEndPr/>
-                <w:sdtContent>
-                  <w:p>
-                    <w:pPr>
-                      <w:pStyle w:val="Ttulo"/>
-                      <w:jc w:val="center"/>
-                      <w:rPr>
-                        <w:sz w:val="96"/>
-                      </w:rPr>
-                    </w:pPr>
-                    <w:r>
-                      <w:rPr>
-                        <w:sz w:val="96"/>
-                      </w:rPr>
-                      <w:t>Controlador ascensor 7 pisos</w:t>
-                    </w:r>
-                  </w:p>
-                </w:sdtContent>
-              </w:sdt>
-            </w:tc>
-          </w:tr>
-          <w:tr>
-            <w:tc>
-              <w:tcPr>
-                <w:tcW w:w="0" w:type="auto"/>
-                <w:vAlign w:val="bottom"/>
-              </w:tcPr>
-              <w:sdt>
-                <w:sdtPr>
-                  <w:rPr>
-                    <w:sz w:val="36"/>
-                    <w:szCs w:val="36"/>
-                  </w:rPr>
-                  <w:alias w:val="Subtítulo"/>
-                  <w:id w:val="758173203"/>
-                  <w:showingPlcHdr/>
-                  <w:dataBinding w:prefixMappings="xmlns:ns0='http://schemas.openxmlformats.org/package/2006/metadata/core-properties' xmlns:ns1='http://purl.org/dc/elements/1.1/'" w:xpath="/ns0:coreProperties[1]/ns1:subject[1]" w:storeItemID="{6C3C8BC8-F283-45AE-878A-BAB7291924A1}"/>
-                  <w:text/>
-                </w:sdtPr>
-                <w:sdtEndPr/>
-                <w:sdtContent>
-                  <w:p>
-                    <w:pPr>
-                      <w:pStyle w:val="Subttulo"/>
-                      <w:jc w:val="center"/>
-                      <w:rPr>
-                        <w:sz w:val="36"/>
-                        <w:szCs w:val="36"/>
-                      </w:rPr>
-                    </w:pPr>
-                    <w:r>
-                      <w:rPr>
-                        <w:sz w:val="36"/>
-                        <w:szCs w:val="36"/>
-                      </w:rPr>
-                      <w:t>[Escriba el subtítulo del documento]</w:t>
-                    </w:r>
-                  </w:p>
-                </w:sdtContent>
-              </w:sdt>
-            </w:tc>
-          </w:tr>
-          <w:tr>
-            <w:tc>
-              <w:tcPr>
-                <w:tcW w:w="0" w:type="auto"/>
-                <w:vAlign w:val="bottom"/>
-              </w:tcPr>
-              <w:p/>
-            </w:tc>
-          </w:tr>
-          <w:tr>
-            <w:tc>
-              <w:tcPr>
-                <w:tcW w:w="0" w:type="auto"/>
-                <w:vAlign w:val="bottom"/>
-              </w:tcPr>
-              <w:sdt>
-                <w:sdtPr>
-                  <w:rPr>
-                    <w:rFonts w:ascii="Arial" w:hAnsi="Arial" w:cs="Arial"/>
-                    <w:color w:val="222222"/>
-                    <w:sz w:val="21"/>
-                    <w:szCs w:val="21"/>
-                    <w:shd w:val="clear" w:color="auto" w:fill="FFFFFF"/>
-                  </w:rPr>
-                  <w:alias w:val="Descripción breve"/>
-                  <w:id w:val="553592755"/>
-                  <w:dataBinding w:prefixMappings="xmlns:ns0='http://schemas.microsoft.com/office/2006/coverPageProps'" w:xpath="/ns0:CoverPageProperties[1]/ns0:Abstract[1]" w:storeItemID="{55AF091B-3C7A-41E3-B477-F2FDAA23CFDA}"/>
-                  <w:text/>
-                </w:sdtPr>
-                <w:sdtEndPr/>
-                <w:sdtContent>
-                  <w:p>
-                    <w:pPr>
-                      <w:jc w:val="center"/>
-                    </w:pPr>
-                    <w:r>
-                      <w:rPr>
-                        <w:rFonts w:ascii="Arial" w:hAnsi="Arial" w:cs="Arial"/>
-                        <w:color w:val="222222"/>
-                        <w:sz w:val="21"/>
-                        <w:szCs w:val="21"/>
-                        <w:shd w:val="clear" w:color="auto" w:fill="FFFFFF"/>
-                      </w:rPr>
-                      <w:t xml:space="preserve"> Un ascensor o elevador es un sistema de transporte vertical, diseñado para mover personas u objetos entre los diferentes niveles de un edificio o estructura. Está formado por partes mecánicas, eléctricas y electrónicas que funcionan en conjunto para ponerlo en marcha</w:t>
-                    </w:r>
-                  </w:p>
-                </w:sdtContent>
-              </w:sdt>
-            </w:tc>
-          </w:tr>
-          <w:tr>
-            <w:tc>
-              <w:tcPr>
-                <w:tcW w:w="0" w:type="auto"/>
-                <w:vAlign w:val="bottom"/>
-              </w:tcPr>
-              <w:p>
-                <w:pPr>
-                  <w:jc w:val="center"/>
-                </w:pPr>
-              </w:p>
-            </w:tc>
-          </w:tr>
-        </w:tbl>
         <w:p>
           <w:pPr>
             <w:rPr>
@@ -298,7 +292,13 @@
         <w:t xml:space="preserve">El diseño del controlador corresponde a un ascensor </w:t>
       </w:r>
       <w:r>
-        <w:t>capaz de desplazarse a través de 4 pisos.</w:t>
+        <w:t>ca</w:t>
+      </w:r>
+      <w:r>
+        <w:t xml:space="preserve">paz de desplazarse a través de 7 </w:t>
+      </w:r>
+      <w:r>
+        <w:t xml:space="preserve"> pisos.</w:t>
       </w:r>
     </w:p>
     <w:p>
@@ -306,44 +306,65 @@
         <w:t xml:space="preserve">Está </w:t>
       </w:r>
       <w:r>
-        <w:t>formado por 7 mód</w:t>
+        <w:t xml:space="preserve">formado por </w:t>
+      </w:r>
+      <w:r>
+        <w:t>8</w:t>
+      </w:r>
+      <w:r>
+        <w:t xml:space="preserve"> mód</w:t>
       </w:r>
       <w:r>
         <w:t xml:space="preserve">ulos programados en </w:t>
       </w:r>
       <w:r>
-        <w:t>VHDL que han sido implementados en una placa de desarrollo NEXUS 4 DDR. Hemos tratado de elaborar un diseño funcional que se asemeje lo máximo a un controlador real.</w:t>
+        <w:t xml:space="preserve">VHDL que han sido implementados en una placa de desarrollo NEXUS 4 DDR. Hemos tratado de elaborar un diseño funcional que se asemeje </w:t>
+      </w:r>
+      <w:r>
+        <w:t>lo máximo a un controlador real en el que se puedan implementar nuevas funciones con facilidad.</w:t>
+      </w:r>
+    </w:p>
+    <w:p>
+      <w:r>
+        <w:t xml:space="preserve">El controlador trabaja como un </w:t>
+      </w:r>
+      <w:r>
+        <w:t xml:space="preserve">sistema que se mantiene en periodo de espera hasta que alguno de los botones de destino </w:t>
+      </w:r>
+      <w:r>
+        <w:t>es</w:t>
+      </w:r>
+      <w:r>
+        <w:t xml:space="preserve"> pulsado. Cuando alguno de los pulsadores es accionado, el ascensor comprueba si el piso solicitado corresponde con el actual, en cuyo caso no realizará ningún movimiento y permanecerá en estado de espera nuevamente. Si el botón pulsado es distinto al piso actual, se acciona e</w:t>
+      </w:r>
+      <w:r>
+        <w:t>l sistema de cerrado de puertas. Se comprueba que no hay ningún objeto en la trayectoria de las puertas y si no es así comienza a cerrarse.</w:t>
       </w:r>
       <w:r>
         <w:t xml:space="preserve"> </w:t>
       </w:r>
-    </w:p>
-    <w:p>
-      <w:r>
-        <w:t>Se trata de un sistema que se mantiene en periodo de espera hasta que alguno de los botones de destino sea pulsado. Cuando alguno de los pulsadores es accionado, el ascensor comprueba si el piso solicitado corresponde con el actual, en cuyo caso no realizará ningún movimiento y permanecerá en estado de espera nuevamente. Si el botón pulsado es distinto al piso actual, se acciona e</w:t>
-      </w:r>
-      <w:r>
-        <w:t>l sistema de cerrado de puertas. Se comprueba que no hay ningún objeto en la trayectoria de las puertas y si no es así comienza a cerrarse.</w:t>
+      <w:r>
+        <w:t xml:space="preserve">Si durante el proceso de cierre el sensor de presencia detecta algún objeto, las puertas vuelven a abrirse y el ascensor se coloca en estado de espera de nuevo. </w:t>
+      </w:r>
+    </w:p>
+    <w:p>
+      <w:r>
+        <w:t>Una vez cerradas las puertas el ascensor se desplaza hasta el piso solicitado donde permanecerá cerrado hasta recibir la seña</w:t>
+      </w:r>
+      <w:r>
+        <w:t>l de nivel</w:t>
       </w:r>
       <w:r>
         <w:t xml:space="preserve"> </w:t>
       </w:r>
       <w:r>
-        <w:t xml:space="preserve">Si durante el proceso de cierre el sensor de presencia detecta algún objeto, las puertas vuelven a abrirse y el ascensor se coloca en estado de espera de nuevo. </w:t>
-      </w:r>
-    </w:p>
-    <w:p>
-      <w:r>
-        <w:t>Una vez cerradas las puertas el ascensor se desplaza hasta el piso solicitado donde permanecerá cerrado hasta recibir la seña</w:t>
-      </w:r>
-      <w:r>
-        <w:t>l de nivel</w:t>
-      </w:r>
-      <w:r>
-        <w:t xml:space="preserve"> </w:t>
-      </w:r>
-      <w:r>
-        <w:t>para asegurar que la puerta no se abrirá hasta estar en la posición correcta. Tras comprobar que se encuentra al nivel correcto se abren las puertas y el ascensor pasa a estado de espera hasta recibir una nueva llamada.</w:t>
+        <w:t>para asegurar que la puerta no se abrirá hasta estar en la posición correcta. Tras comprobar q</w:t>
+      </w:r>
+      <w:r>
+        <w:t xml:space="preserve">ue se encuentra al nivel </w:t>
+      </w:r>
+      <w:r>
+        <w:t xml:space="preserve"> se abren las puertas y el ascensor pasa a estado de espera hasta recibir una nueva llamada.</w:t>
       </w:r>
     </w:p>
     <w:p>
@@ -646,6 +667,21 @@
       </w:r>
     </w:p>
     <w:p>
+      <w:pPr>
+        <w:pStyle w:val="Prrafodelista"/>
+        <w:ind w:left="1080" w:firstLine="0"/>
+        <w:rPr>
+          <w:b/>
+        </w:rPr>
+      </w:pPr>
+    </w:p>
+    <w:p>
+      <w:pPr>
+        <w:pStyle w:val="Prrafodelista"/>
+        <w:ind w:left="1080" w:firstLine="0"/>
+      </w:pPr>
+    </w:p>
+    <w:p>
       <w:r>
         <w:tab/>
         <w:t xml:space="preserve">Hacia el exterior </w:t>
@@ -716,8 +752,6 @@
       <w:r>
         <w:t>.</w:t>
       </w:r>
-      <w:bookmarkStart w:id="0" w:name="_GoBack"/>
-      <w:bookmarkEnd w:id="0"/>
     </w:p>
     <w:p>
       <w:pPr>
@@ -742,7 +776,62 @@
         <w:t xml:space="preserve"> para indicar subida, bajada o stop.</w:t>
       </w:r>
     </w:p>
-    <w:p/>
+    <w:p>
+      <w:r>
+        <w:rPr>
+          <w:noProof/>
+        </w:rPr>
+        <w:lastRenderedPageBreak/>
+        <w:drawing>
+          <wp:inline distT="0" distB="0" distL="0" distR="0" wp14:anchorId="5FE8DAF1" wp14:editId="032430A9">
+            <wp:extent cx="6115050" cy="4124325"/>
+            <wp:effectExtent l="0" t="0" r="0" b="9525"/>
+            <wp:docPr id="2" name="Imagen 2"/>
+            <wp:cNvGraphicFramePr>
+              <a:graphicFrameLocks xmlns:a="http://schemas.openxmlformats.org/drawingml/2006/main" noChangeAspect="1"/>
+            </wp:cNvGraphicFramePr>
+            <a:graphic xmlns:a="http://schemas.openxmlformats.org/drawingml/2006/main">
+              <a:graphicData uri="http://schemas.openxmlformats.org/drawingml/2006/picture">
+                <pic:pic xmlns:pic="http://schemas.openxmlformats.org/drawingml/2006/picture">
+                  <pic:nvPicPr>
+                    <pic:cNvPr id="0" name="Picture 2"/>
+                    <pic:cNvPicPr>
+                      <a:picLocks noChangeAspect="1" noChangeArrowheads="1"/>
+                    </pic:cNvPicPr>
+                  </pic:nvPicPr>
+                  <pic:blipFill>
+                    <a:blip r:embed="rId12">
+                      <a:extLst>
+                        <a:ext uri="{28A0092B-C50C-407E-A947-70E740481C1C}">
+                          <a14:useLocalDpi xmlns:a14="http://schemas.microsoft.com/office/drawing/2010/main" val="0"/>
+                        </a:ext>
+                      </a:extLst>
+                    </a:blip>
+                    <a:srcRect/>
+                    <a:stretch>
+                      <a:fillRect/>
+                    </a:stretch>
+                  </pic:blipFill>
+                  <pic:spPr bwMode="auto">
+                    <a:xfrm>
+                      <a:off x="0" y="0"/>
+                      <a:ext cx="6115050" cy="4124325"/>
+                    </a:xfrm>
+                    <a:prstGeom prst="rect">
+                      <a:avLst/>
+                    </a:prstGeom>
+                    <a:noFill/>
+                    <a:ln>
+                      <a:noFill/>
+                    </a:ln>
+                  </pic:spPr>
+                </pic:pic>
+              </a:graphicData>
+            </a:graphic>
+          </wp:inline>
+        </w:drawing>
+      </w:r>
+    </w:p>
     <w:p>
       <w:pPr>
         <w:pStyle w:val="Prrafodelista"/>
@@ -928,6 +1017,66 @@
         <w:pStyle w:val="Prrafodelista"/>
         <w:ind w:left="720" w:firstLine="0"/>
       </w:pPr>
+      <w:r>
+        <w:rPr>
+          <w:noProof/>
+        </w:rPr>
+        <w:lastRenderedPageBreak/>
+        <w:drawing>
+          <wp:inline distT="0" distB="0" distL="0" distR="0">
+            <wp:extent cx="5676900" cy="2609850"/>
+            <wp:effectExtent l="0" t="0" r="0" b="0"/>
+            <wp:docPr id="4" name="Imagen 4"/>
+            <wp:cNvGraphicFramePr>
+              <a:graphicFrameLocks xmlns:a="http://schemas.openxmlformats.org/drawingml/2006/main" noChangeAspect="1"/>
+            </wp:cNvGraphicFramePr>
+            <a:graphic xmlns:a="http://schemas.openxmlformats.org/drawingml/2006/main">
+              <a:graphicData uri="http://schemas.openxmlformats.org/drawingml/2006/picture">
+                <pic:pic xmlns:pic="http://schemas.openxmlformats.org/drawingml/2006/picture">
+                  <pic:nvPicPr>
+                    <pic:cNvPr id="0" name="Picture 3"/>
+                    <pic:cNvPicPr>
+                      <a:picLocks noChangeAspect="1" noChangeArrowheads="1"/>
+                    </pic:cNvPicPr>
+                  </pic:nvPicPr>
+                  <pic:blipFill>
+                    <a:blip r:embed="rId13">
+                      <a:extLst>
+                        <a:ext uri="{28A0092B-C50C-407E-A947-70E740481C1C}">
+                          <a14:useLocalDpi xmlns:a14="http://schemas.microsoft.com/office/drawing/2010/main" val="0"/>
+                        </a:ext>
+                      </a:extLst>
+                    </a:blip>
+                    <a:srcRect/>
+                    <a:stretch>
+                      <a:fillRect/>
+                    </a:stretch>
+                  </pic:blipFill>
+                  <pic:spPr bwMode="auto">
+                    <a:xfrm>
+                      <a:off x="0" y="0"/>
+                      <a:ext cx="5676900" cy="2609850"/>
+                    </a:xfrm>
+                    <a:prstGeom prst="rect">
+                      <a:avLst/>
+                    </a:prstGeom>
+                    <a:noFill/>
+                    <a:ln>
+                      <a:noFill/>
+                    </a:ln>
+                  </pic:spPr>
+                </pic:pic>
+              </a:graphicData>
+            </a:graphic>
+          </wp:inline>
+        </w:drawing>
+      </w:r>
+    </w:p>
+    <w:p>
+      <w:pPr>
+        <w:pStyle w:val="Prrafodelista"/>
+        <w:ind w:left="720" w:firstLine="0"/>
+      </w:pPr>
     </w:p>
     <w:p>
       <w:pPr>
@@ -1021,21 +1170,78 @@
     <w:p>
       <w:pPr>
         <w:pStyle w:val="Prrafodelista"/>
+        <w:ind w:left="720" w:firstLine="0"/>
+      </w:pPr>
+      <w:r>
+        <w:rPr>
+          <w:noProof/>
+        </w:rPr>
+        <w:drawing>
+          <wp:inline distT="0" distB="0" distL="0" distR="0">
+            <wp:extent cx="6172200" cy="3019425"/>
+            <wp:effectExtent l="0" t="0" r="0" b="9525"/>
+            <wp:docPr id="5" name="Imagen 5"/>
+            <wp:cNvGraphicFramePr>
+              <a:graphicFrameLocks xmlns:a="http://schemas.openxmlformats.org/drawingml/2006/main" noChangeAspect="1"/>
+            </wp:cNvGraphicFramePr>
+            <a:graphic xmlns:a="http://schemas.openxmlformats.org/drawingml/2006/main">
+              <a:graphicData uri="http://schemas.openxmlformats.org/drawingml/2006/picture">
+                <pic:pic xmlns:pic="http://schemas.openxmlformats.org/drawingml/2006/picture">
+                  <pic:nvPicPr>
+                    <pic:cNvPr id="0" name="Picture 4"/>
+                    <pic:cNvPicPr>
+                      <a:picLocks noChangeAspect="1" noChangeArrowheads="1"/>
+                    </pic:cNvPicPr>
+                  </pic:nvPicPr>
+                  <pic:blipFill>
+                    <a:blip r:embed="rId14">
+                      <a:extLst>
+                        <a:ext uri="{28A0092B-C50C-407E-A947-70E740481C1C}">
+                          <a14:useLocalDpi xmlns:a14="http://schemas.microsoft.com/office/drawing/2010/main" val="0"/>
+                        </a:ext>
+                      </a:extLst>
+                    </a:blip>
+                    <a:srcRect/>
+                    <a:stretch>
+                      <a:fillRect/>
+                    </a:stretch>
+                  </pic:blipFill>
+                  <pic:spPr bwMode="auto">
+                    <a:xfrm>
+                      <a:off x="0" y="0"/>
+                      <a:ext cx="6172200" cy="3019425"/>
+                    </a:xfrm>
+                    <a:prstGeom prst="rect">
+                      <a:avLst/>
+                    </a:prstGeom>
+                    <a:noFill/>
+                    <a:ln>
+                      <a:noFill/>
+                    </a:ln>
+                  </pic:spPr>
+                </pic:pic>
+              </a:graphicData>
+            </a:graphic>
+          </wp:inline>
+        </w:drawing>
+      </w:r>
+    </w:p>
+    <w:p>
+      <w:pPr>
+        <w:pStyle w:val="Prrafodelista"/>
+        <w:ind w:left="720" w:firstLine="0"/>
+      </w:pPr>
+    </w:p>
+    <w:p>
+      <w:pPr>
+        <w:pStyle w:val="Prrafodelista"/>
         <w:numPr>
           <w:ilvl w:val="1"/>
           <w:numId w:val="1"/>
         </w:numPr>
       </w:pPr>
       <w:r>
-        <w:t xml:space="preserve">Decodificador piso (decodificador  botón y </w:t>
-      </w:r>
-      <w:proofErr w:type="spellStart"/>
-      <w:r>
-        <w:t>deco</w:t>
-      </w:r>
-      <w:proofErr w:type="spellEnd"/>
-      <w:r>
-        <w:t xml:space="preserve"> simulador piso)</w:t>
+        <w:t xml:space="preserve">Decodificador piso </w:t>
       </w:r>
     </w:p>
     <w:p>
@@ -1132,6 +1338,60 @@
         <w:pStyle w:val="Prrafodelista"/>
         <w:ind w:left="720" w:firstLine="0"/>
       </w:pPr>
+      <w:r>
+        <w:rPr>
+          <w:noProof/>
+        </w:rPr>
+        <w:lastRenderedPageBreak/>
+        <w:drawing>
+          <wp:inline distT="0" distB="0" distL="0" distR="0">
+            <wp:extent cx="6238875" cy="2971800"/>
+            <wp:effectExtent l="0" t="0" r="9525" b="0"/>
+            <wp:docPr id="8" name="Imagen 8"/>
+            <wp:cNvGraphicFramePr>
+              <a:graphicFrameLocks xmlns:a="http://schemas.openxmlformats.org/drawingml/2006/main" noChangeAspect="1"/>
+            </wp:cNvGraphicFramePr>
+            <a:graphic xmlns:a="http://schemas.openxmlformats.org/drawingml/2006/main">
+              <a:graphicData uri="http://schemas.openxmlformats.org/drawingml/2006/picture">
+                <pic:pic xmlns:pic="http://schemas.openxmlformats.org/drawingml/2006/picture">
+                  <pic:nvPicPr>
+                    <pic:cNvPr id="0" name="Picture 5"/>
+                    <pic:cNvPicPr>
+                      <a:picLocks noChangeAspect="1" noChangeArrowheads="1"/>
+                    </pic:cNvPicPr>
+                  </pic:nvPicPr>
+                  <pic:blipFill>
+                    <a:blip r:embed="rId15">
+                      <a:extLst>
+                        <a:ext uri="{28A0092B-C50C-407E-A947-70E740481C1C}">
+                          <a14:useLocalDpi xmlns:a14="http://schemas.microsoft.com/office/drawing/2010/main" val="0"/>
+                        </a:ext>
+                      </a:extLst>
+                    </a:blip>
+                    <a:srcRect/>
+                    <a:stretch>
+                      <a:fillRect/>
+                    </a:stretch>
+                  </pic:blipFill>
+                  <pic:spPr bwMode="auto">
+                    <a:xfrm>
+                      <a:off x="0" y="0"/>
+                      <a:ext cx="6238875" cy="2971800"/>
+                    </a:xfrm>
+                    <a:prstGeom prst="rect">
+                      <a:avLst/>
+                    </a:prstGeom>
+                    <a:noFill/>
+                    <a:ln>
+                      <a:noFill/>
+                    </a:ln>
+                  </pic:spPr>
+                </pic:pic>
+              </a:graphicData>
+            </a:graphic>
+          </wp:inline>
+        </w:drawing>
+      </w:r>
     </w:p>
     <w:p>
       <w:pPr>
@@ -1249,6 +1509,59 @@
         <w:pStyle w:val="Prrafodelista"/>
         <w:ind w:left="720" w:firstLine="0"/>
       </w:pPr>
+      <w:r>
+        <w:rPr>
+          <w:noProof/>
+        </w:rPr>
+        <w:drawing>
+          <wp:inline distT="0" distB="0" distL="0" distR="0">
+            <wp:extent cx="5638800" cy="2686050"/>
+            <wp:effectExtent l="0" t="0" r="0" b="0"/>
+            <wp:docPr id="9" name="Imagen 9"/>
+            <wp:cNvGraphicFramePr>
+              <a:graphicFrameLocks xmlns:a="http://schemas.openxmlformats.org/drawingml/2006/main" noChangeAspect="1"/>
+            </wp:cNvGraphicFramePr>
+            <a:graphic xmlns:a="http://schemas.openxmlformats.org/drawingml/2006/main">
+              <a:graphicData uri="http://schemas.openxmlformats.org/drawingml/2006/picture">
+                <pic:pic xmlns:pic="http://schemas.openxmlformats.org/drawingml/2006/picture">
+                  <pic:nvPicPr>
+                    <pic:cNvPr id="0" name="Picture 6"/>
+                    <pic:cNvPicPr>
+                      <a:picLocks noChangeAspect="1" noChangeArrowheads="1"/>
+                    </pic:cNvPicPr>
+                  </pic:nvPicPr>
+                  <pic:blipFill>
+                    <a:blip r:embed="rId16">
+                      <a:extLst>
+                        <a:ext uri="{28A0092B-C50C-407E-A947-70E740481C1C}">
+                          <a14:useLocalDpi xmlns:a14="http://schemas.microsoft.com/office/drawing/2010/main" val="0"/>
+                        </a:ext>
+                      </a:extLst>
+                    </a:blip>
+                    <a:srcRect/>
+                    <a:stretch>
+                      <a:fillRect/>
+                    </a:stretch>
+                  </pic:blipFill>
+                  <pic:spPr bwMode="auto">
+                    <a:xfrm>
+                      <a:off x="0" y="0"/>
+                      <a:ext cx="5638800" cy="2686050"/>
+                    </a:xfrm>
+                    <a:prstGeom prst="rect">
+                      <a:avLst/>
+                    </a:prstGeom>
+                    <a:noFill/>
+                    <a:ln>
+                      <a:noFill/>
+                    </a:ln>
+                  </pic:spPr>
+                </pic:pic>
+              </a:graphicData>
+            </a:graphic>
+          </wp:inline>
+        </w:drawing>
+      </w:r>
     </w:p>
     <w:p>
       <w:pPr>
@@ -1294,46 +1607,99 @@
         <w:ind w:left="720" w:firstLine="0"/>
       </w:pPr>
       <w:r>
+        <w:t xml:space="preserve">Como salida se genera la señal </w:t>
+      </w:r>
+      <w:proofErr w:type="spellStart"/>
+      <w:r>
+        <w:rPr>
+          <w:b/>
+        </w:rPr>
+        <w:t>motor_ascensor</w:t>
+      </w:r>
+      <w:proofErr w:type="spellEnd"/>
+      <w:r>
+        <w:t xml:space="preserve"> de 2 bits</w:t>
+      </w:r>
+      <w:r>
+        <w:t xml:space="preserve"> con el sentido del movimiento del motor que </w:t>
+      </w:r>
+      <w:r>
+        <w:t xml:space="preserve">es enviada al </w:t>
+      </w:r>
+      <w:proofErr w:type="spellStart"/>
+      <w:r>
+        <w:t>display</w:t>
+      </w:r>
+      <w:proofErr w:type="spellEnd"/>
+      <w:r>
+        <w:t xml:space="preserve"> </w:t>
+      </w:r>
+      <w:r>
+        <w:t xml:space="preserve">y </w:t>
+      </w:r>
+      <w:r>
+        <w:t>al simulador de piso.</w:t>
+      </w:r>
+    </w:p>
+    <w:p>
+      <w:pPr>
+        <w:pStyle w:val="Prrafodelista"/>
+        <w:ind w:left="720" w:firstLine="0"/>
+      </w:pPr>
+      <w:r>
+        <w:rPr>
+          <w:noProof/>
+        </w:rPr>
         <w:lastRenderedPageBreak/>
-        <w:t xml:space="preserve">Como salida se genera la señal </w:t>
-      </w:r>
-      <w:proofErr w:type="spellStart"/>
-      <w:r>
-        <w:rPr>
-          <w:b/>
-        </w:rPr>
-        <w:t>motor_ascensor</w:t>
-      </w:r>
-      <w:proofErr w:type="spellEnd"/>
-      <w:r>
-        <w:t xml:space="preserve"> de 2 bits</w:t>
-      </w:r>
-      <w:r>
-        <w:t xml:space="preserve"> con el sentido del movimiento del motor que </w:t>
-      </w:r>
-      <w:r>
-        <w:t xml:space="preserve">es enviada al </w:t>
-      </w:r>
-      <w:proofErr w:type="spellStart"/>
-      <w:r>
-        <w:t>display</w:t>
-      </w:r>
-      <w:proofErr w:type="spellEnd"/>
-      <w:r>
-        <w:t xml:space="preserve"> </w:t>
-      </w:r>
-      <w:r>
-        <w:t xml:space="preserve">y </w:t>
-      </w:r>
-      <w:r>
-        <w:t>al simulador de piso.</w:t>
-      </w:r>
-    </w:p>
-    <w:p>
-      <w:pPr>
-        <w:pStyle w:val="Prrafodelista"/>
-        <w:ind w:left="720" w:firstLine="0"/>
-      </w:pPr>
+        <w:drawing>
+          <wp:inline distT="0" distB="0" distL="0" distR="0">
+            <wp:extent cx="6181725" cy="2867025"/>
+            <wp:effectExtent l="0" t="0" r="9525" b="9525"/>
+            <wp:docPr id="10" name="Imagen 10"/>
+            <wp:cNvGraphicFramePr>
+              <a:graphicFrameLocks xmlns:a="http://schemas.openxmlformats.org/drawingml/2006/main" noChangeAspect="1"/>
+            </wp:cNvGraphicFramePr>
+            <a:graphic xmlns:a="http://schemas.openxmlformats.org/drawingml/2006/main">
+              <a:graphicData uri="http://schemas.openxmlformats.org/drawingml/2006/picture">
+                <pic:pic xmlns:pic="http://schemas.openxmlformats.org/drawingml/2006/picture">
+                  <pic:nvPicPr>
+                    <pic:cNvPr id="0" name="Picture 7"/>
+                    <pic:cNvPicPr>
+                      <a:picLocks noChangeAspect="1" noChangeArrowheads="1"/>
+                    </pic:cNvPicPr>
+                  </pic:nvPicPr>
+                  <pic:blipFill>
+                    <a:blip r:embed="rId17">
+                      <a:extLst>
+                        <a:ext uri="{28A0092B-C50C-407E-A947-70E740481C1C}">
+                          <a14:useLocalDpi xmlns:a14="http://schemas.microsoft.com/office/drawing/2010/main" val="0"/>
+                        </a:ext>
+                      </a:extLst>
+                    </a:blip>
+                    <a:srcRect/>
+                    <a:stretch>
+                      <a:fillRect/>
+                    </a:stretch>
+                  </pic:blipFill>
+                  <pic:spPr bwMode="auto">
+                    <a:xfrm>
+                      <a:off x="0" y="0"/>
+                      <a:ext cx="6181725" cy="2867025"/>
+                    </a:xfrm>
+                    <a:prstGeom prst="rect">
+                      <a:avLst/>
+                    </a:prstGeom>
+                    <a:noFill/>
+                    <a:ln>
+                      <a:noFill/>
+                    </a:ln>
+                  </pic:spPr>
+                </pic:pic>
+              </a:graphicData>
+            </a:graphic>
+          </wp:inline>
+        </w:drawing>
+      </w:r>
     </w:p>
     <w:p>
       <w:pPr>
@@ -1351,11 +1717,196 @@
       </w:pPr>
       <w:proofErr w:type="spellStart"/>
       <w:r>
+        <w:t>Clock</w:t>
+      </w:r>
+      <w:proofErr w:type="spellEnd"/>
+      <w:r>
+        <w:t xml:space="preserve"> </w:t>
+      </w:r>
+      <w:proofErr w:type="spellStart"/>
+      <w:r>
+        <w:t>divider</w:t>
+      </w:r>
+      <w:proofErr w:type="spellEnd"/>
+    </w:p>
+    <w:p>
+      <w:pPr>
+        <w:pStyle w:val="Prrafodelista"/>
+        <w:ind w:left="720" w:firstLine="0"/>
+      </w:pPr>
+      <w:r>
+        <w:t xml:space="preserve">Se trata de un módulo encargado de </w:t>
+      </w:r>
+      <w:proofErr w:type="spellStart"/>
+      <w:r>
+        <w:t>adapatar</w:t>
+      </w:r>
+      <w:proofErr w:type="spellEnd"/>
+      <w:r>
+        <w:t xml:space="preserve"> la frecuencia de la placa FPGA a la frecuencia que necesitan los distintos módulos.</w:t>
+      </w:r>
+    </w:p>
+    <w:p>
+      <w:pPr>
+        <w:pStyle w:val="Prrafodelista"/>
+        <w:ind w:left="720" w:firstLine="0"/>
+      </w:pPr>
+      <w:r>
+        <w:t xml:space="preserve">Recibe como entrada la señal de </w:t>
+      </w:r>
+      <w:proofErr w:type="spellStart"/>
+      <w:r>
+        <w:rPr>
+          <w:b/>
+        </w:rPr>
+        <w:t>clk</w:t>
+      </w:r>
+      <w:proofErr w:type="spellEnd"/>
+      <w:r>
+        <w:t xml:space="preserve"> proveniente de la FPGA. </w:t>
+      </w:r>
+    </w:p>
+    <w:p>
+      <w:pPr>
+        <w:pStyle w:val="Prrafodelista"/>
+        <w:ind w:left="720" w:firstLine="0"/>
+      </w:pPr>
+      <w:r>
+        <w:t>Genera las señales:</w:t>
+      </w:r>
+    </w:p>
+    <w:p>
+      <w:pPr>
+        <w:pStyle w:val="Prrafodelista"/>
+        <w:ind w:left="720" w:firstLine="0"/>
+      </w:pPr>
+      <w:r>
+        <w:t xml:space="preserve"> </w:t>
+      </w:r>
+      <w:r>
+        <w:rPr>
+          <w:b/>
+        </w:rPr>
+        <w:t>Hz1:</w:t>
+      </w:r>
+      <w:r>
+        <w:t xml:space="preserve"> señal de reloj que utilizan la FSM, el simulador de puerta y el simulador de piso</w:t>
+      </w:r>
+    </w:p>
+    <w:p>
+      <w:pPr>
+        <w:pStyle w:val="Prrafodelista"/>
+        <w:ind w:left="720" w:firstLine="0"/>
+      </w:pPr>
+      <w:r>
+        <w:rPr>
+          <w:b/>
+        </w:rPr>
+        <w:t>Hz60</w:t>
+      </w:r>
+      <w:r>
+        <w:t xml:space="preserve">: señal de reloj que utilizan el control de motor ascensor, el control de motor de puerta, el </w:t>
+      </w:r>
+      <w:proofErr w:type="spellStart"/>
+      <w:r>
+        <w:t>display</w:t>
+      </w:r>
+      <w:proofErr w:type="spellEnd"/>
+      <w:r>
+        <w:t xml:space="preserve"> y el </w:t>
+      </w:r>
+      <w:proofErr w:type="spellStart"/>
+      <w:r>
+        <w:t>decoder</w:t>
+      </w:r>
+      <w:proofErr w:type="spellEnd"/>
+      <w:r>
+        <w:t xml:space="preserve"> piso.</w:t>
+      </w:r>
+    </w:p>
+    <w:p>
+      <w:pPr>
+        <w:pStyle w:val="Prrafodelista"/>
+        <w:ind w:left="720" w:firstLine="0"/>
+      </w:pPr>
+      <w:r>
+        <w:t xml:space="preserve"> </w:t>
+      </w:r>
+      <w:r>
+        <w:rPr>
+          <w:noProof/>
+        </w:rPr>
+        <w:drawing>
+          <wp:inline distT="0" distB="0" distL="0" distR="0">
+            <wp:extent cx="6229350" cy="3162300"/>
+            <wp:effectExtent l="0" t="0" r="0" b="0"/>
+            <wp:docPr id="13" name="Imagen 13"/>
+            <wp:cNvGraphicFramePr>
+              <a:graphicFrameLocks xmlns:a="http://schemas.openxmlformats.org/drawingml/2006/main" noChangeAspect="1"/>
+            </wp:cNvGraphicFramePr>
+            <a:graphic xmlns:a="http://schemas.openxmlformats.org/drawingml/2006/main">
+              <a:graphicData uri="http://schemas.openxmlformats.org/drawingml/2006/picture">
+                <pic:pic xmlns:pic="http://schemas.openxmlformats.org/drawingml/2006/picture">
+                  <pic:nvPicPr>
+                    <pic:cNvPr id="0" name="Picture 10"/>
+                    <pic:cNvPicPr>
+                      <a:picLocks noChangeAspect="1" noChangeArrowheads="1"/>
+                    </pic:cNvPicPr>
+                  </pic:nvPicPr>
+                  <pic:blipFill>
+                    <a:blip r:embed="rId18">
+                      <a:extLst>
+                        <a:ext uri="{28A0092B-C50C-407E-A947-70E740481C1C}">
+                          <a14:useLocalDpi xmlns:a14="http://schemas.microsoft.com/office/drawing/2010/main" val="0"/>
+                        </a:ext>
+                      </a:extLst>
+                    </a:blip>
+                    <a:srcRect/>
+                    <a:stretch>
+                      <a:fillRect/>
+                    </a:stretch>
+                  </pic:blipFill>
+                  <pic:spPr bwMode="auto">
+                    <a:xfrm>
+                      <a:off x="0" y="0"/>
+                      <a:ext cx="6229350" cy="3162300"/>
+                    </a:xfrm>
+                    <a:prstGeom prst="rect">
+                      <a:avLst/>
+                    </a:prstGeom>
+                    <a:noFill/>
+                    <a:ln>
+                      <a:noFill/>
+                    </a:ln>
+                  </pic:spPr>
+                </pic:pic>
+              </a:graphicData>
+            </a:graphic>
+          </wp:inline>
+        </w:drawing>
+      </w:r>
+    </w:p>
+    <w:p>
+      <w:pPr>
+        <w:pStyle w:val="Prrafodelista"/>
+        <w:ind w:left="720" w:firstLine="0"/>
+      </w:pPr>
+    </w:p>
+    <w:p>
+      <w:pPr>
+        <w:pStyle w:val="Prrafodelista"/>
+        <w:numPr>
+          <w:ilvl w:val="1"/>
+          <w:numId w:val="1"/>
+        </w:numPr>
+      </w:pPr>
+      <w:proofErr w:type="spellStart"/>
+      <w:r>
         <w:t>Display</w:t>
       </w:r>
       <w:proofErr w:type="spellEnd"/>
       <w:r>
-        <w:t xml:space="preserve">  </w:t>
+        <w:t xml:space="preserve"> </w:t>
       </w:r>
     </w:p>
     <w:p>
@@ -1413,6 +1964,7 @@
         <w:rPr>
           <w:b/>
         </w:rPr>
+        <w:lastRenderedPageBreak/>
         <w:t>Puerta_sim</w:t>
       </w:r>
       <w:proofErr w:type="spellEnd"/>
@@ -1624,6 +2176,59 @@
         <w:pStyle w:val="Prrafodelista"/>
         <w:ind w:left="720" w:firstLine="0"/>
       </w:pPr>
+      <w:r>
+        <w:rPr>
+          <w:noProof/>
+        </w:rPr>
+        <w:drawing>
+          <wp:inline distT="0" distB="0" distL="0" distR="0">
+            <wp:extent cx="6219825" cy="3314700"/>
+            <wp:effectExtent l="0" t="0" r="9525" b="0"/>
+            <wp:docPr id="11" name="Imagen 11"/>
+            <wp:cNvGraphicFramePr>
+              <a:graphicFrameLocks xmlns:a="http://schemas.openxmlformats.org/drawingml/2006/main" noChangeAspect="1"/>
+            </wp:cNvGraphicFramePr>
+            <a:graphic xmlns:a="http://schemas.openxmlformats.org/drawingml/2006/main">
+              <a:graphicData uri="http://schemas.openxmlformats.org/drawingml/2006/picture">
+                <pic:pic xmlns:pic="http://schemas.openxmlformats.org/drawingml/2006/picture">
+                  <pic:nvPicPr>
+                    <pic:cNvPr id="0" name="Picture 8"/>
+                    <pic:cNvPicPr>
+                      <a:picLocks noChangeAspect="1" noChangeArrowheads="1"/>
+                    </pic:cNvPicPr>
+                  </pic:nvPicPr>
+                  <pic:blipFill>
+                    <a:blip r:embed="rId19">
+                      <a:extLst>
+                        <a:ext uri="{28A0092B-C50C-407E-A947-70E740481C1C}">
+                          <a14:useLocalDpi xmlns:a14="http://schemas.microsoft.com/office/drawing/2010/main" val="0"/>
+                        </a:ext>
+                      </a:extLst>
+                    </a:blip>
+                    <a:srcRect/>
+                    <a:stretch>
+                      <a:fillRect/>
+                    </a:stretch>
+                  </pic:blipFill>
+                  <pic:spPr bwMode="auto">
+                    <a:xfrm>
+                      <a:off x="0" y="0"/>
+                      <a:ext cx="6219825" cy="3314700"/>
+                    </a:xfrm>
+                    <a:prstGeom prst="rect">
+                      <a:avLst/>
+                    </a:prstGeom>
+                    <a:noFill/>
+                    <a:ln>
+                      <a:noFill/>
+                    </a:ln>
+                  </pic:spPr>
+                </pic:pic>
+              </a:graphicData>
+            </a:graphic>
+          </wp:inline>
+        </w:drawing>
+      </w:r>
     </w:p>
     <w:p>
       <w:pPr>
@@ -1649,6 +2254,74 @@
     <w:p>
       <w:pPr>
         <w:pStyle w:val="Prrafodelista"/>
+        <w:ind w:left="360" w:firstLine="0"/>
+      </w:pPr>
+    </w:p>
+    <w:p>
+      <w:pPr>
+        <w:pStyle w:val="Prrafodelista"/>
+        <w:ind w:left="360" w:firstLine="0"/>
+      </w:pPr>
+      <w:r>
+        <w:rPr>
+          <w:noProof/>
+        </w:rPr>
+        <w:lastRenderedPageBreak/>
+        <w:drawing>
+          <wp:inline distT="0" distB="0" distL="0" distR="0">
+            <wp:extent cx="6229350" cy="4410075"/>
+            <wp:effectExtent l="0" t="0" r="0" b="9525"/>
+            <wp:docPr id="17" name="Imagen 17"/>
+            <wp:cNvGraphicFramePr>
+              <a:graphicFrameLocks xmlns:a="http://schemas.openxmlformats.org/drawingml/2006/main" noChangeAspect="1"/>
+            </wp:cNvGraphicFramePr>
+            <a:graphic xmlns:a="http://schemas.openxmlformats.org/drawingml/2006/main">
+              <a:graphicData uri="http://schemas.openxmlformats.org/drawingml/2006/picture">
+                <pic:pic xmlns:pic="http://schemas.openxmlformats.org/drawingml/2006/picture">
+                  <pic:nvPicPr>
+                    <pic:cNvPr id="0" name="Picture 12"/>
+                    <pic:cNvPicPr>
+                      <a:picLocks noChangeAspect="1" noChangeArrowheads="1"/>
+                    </pic:cNvPicPr>
+                  </pic:nvPicPr>
+                  <pic:blipFill>
+                    <a:blip r:embed="rId20">
+                      <a:extLst>
+                        <a:ext uri="{28A0092B-C50C-407E-A947-70E740481C1C}">
+                          <a14:useLocalDpi xmlns:a14="http://schemas.microsoft.com/office/drawing/2010/main" val="0"/>
+                        </a:ext>
+                      </a:extLst>
+                    </a:blip>
+                    <a:srcRect/>
+                    <a:stretch>
+                      <a:fillRect/>
+                    </a:stretch>
+                  </pic:blipFill>
+                  <pic:spPr bwMode="auto">
+                    <a:xfrm>
+                      <a:off x="0" y="0"/>
+                      <a:ext cx="6229350" cy="4410075"/>
+                    </a:xfrm>
+                    <a:prstGeom prst="rect">
+                      <a:avLst/>
+                    </a:prstGeom>
+                    <a:noFill/>
+                    <a:ln>
+                      <a:noFill/>
+                    </a:ln>
+                  </pic:spPr>
+                </pic:pic>
+              </a:graphicData>
+            </a:graphic>
+          </wp:inline>
+        </w:drawing>
+      </w:r>
+      <w:bookmarkStart w:id="0" w:name="_GoBack"/>
+      <w:bookmarkEnd w:id="0"/>
+    </w:p>
+    <w:p>
+      <w:pPr>
+        <w:pStyle w:val="Prrafodelista"/>
         <w:numPr>
           <w:ilvl w:val="0"/>
           <w:numId w:val="1"/>
@@ -1668,9 +2341,9 @@
       </w:pPr>
     </w:p>
     <w:sectPr>
-      <w:headerReference w:type="default" r:id="rId12"/>
-      <w:footerReference w:type="even" r:id="rId13"/>
-      <w:footerReference w:type="default" r:id="rId14"/>
+      <w:headerReference w:type="default" r:id="rId21"/>
+      <w:footerReference w:type="even" r:id="rId22"/>
+      <w:footerReference w:type="default" r:id="rId23"/>
       <w:pgSz w:w="11907" w:h="16839"/>
       <w:pgMar w:top="1440" w:right="1050" w:bottom="1440" w:left="1050" w:header="612" w:footer="459" w:gutter="0"/>
       <w:pgNumType w:start="0"/>
@@ -4138,763 +4811,6 @@
     </w:rPr>
   </w:style>
 </w:styles>
-</file>
-
-<file path=word/glossary/document.xml><?xml version="1.0" encoding="utf-8"?>
-<w:glossaryDocument xmlns:wpc="http://schemas.microsoft.com/office/word/2010/wordprocessingCanvas" xmlns:mc="http://schemas.openxmlformats.org/markup-compatibility/2006" xmlns:o="urn:schemas-microsoft-com:office:office" xmlns:r="http://schemas.openxmlformats.org/officeDocument/2006/relationships" xmlns:m="http://schemas.openxmlformats.org/officeDocument/2006/math" xmlns:v="urn:schemas-microsoft-com:vml" xmlns:wp14="http://schemas.microsoft.com/office/word/2010/wordprocessingDrawing" xmlns:wp="http://schemas.openxmlformats.org/drawingml/2006/wordprocessingDrawing" xmlns:w10="urn:schemas-microsoft-com:office:word" xmlns:w="http://schemas.openxmlformats.org/wordprocessingml/2006/main" xmlns:w14="http://schemas.microsoft.com/office/word/2010/wordml" xmlns:wpg="http://schemas.microsoft.com/office/word/2010/wordprocessingGroup" xmlns:wpi="http://schemas.microsoft.com/office/word/2010/wordprocessingInk" xmlns:wne="http://schemas.microsoft.com/office/word/2006/wordml" xmlns:wps="http://schemas.microsoft.com/office/word/2010/wordprocessingShape" mc:Ignorable="w14 wp14"/>
-</file>
-
-<file path=word/glossary/fontTable.xml><?xml version="1.0" encoding="utf-8"?>
-<w:fonts xmlns:mc="http://schemas.openxmlformats.org/markup-compatibility/2006" xmlns:r="http://schemas.openxmlformats.org/officeDocument/2006/relationships" xmlns:w="http://schemas.openxmlformats.org/wordprocessingml/2006/main" xmlns:w14="http://schemas.microsoft.com/office/word/2010/wordml" mc:Ignorable="w14">
-  <w:font w:name="Palatino Linotype">
-    <w:panose1 w:val="02040502050505030304"/>
-    <w:charset w:val="00"/>
-    <w:family w:val="roman"/>
-    <w:pitch w:val="variable"/>
-    <w:sig w:usb0="E0000287" w:usb1="40000013" w:usb2="00000000" w:usb3="00000000" w:csb0="0000019F" w:csb1="00000000"/>
-  </w:font>
-  <w:font w:name="Times New Roman">
-    <w:panose1 w:val="02020603050405020304"/>
-    <w:charset w:val="00"/>
-    <w:family w:val="roman"/>
-    <w:pitch w:val="variable"/>
-    <w:sig w:usb0="E0002AFF" w:usb1="C0007841" w:usb2="00000009" w:usb3="00000000" w:csb0="000001FF" w:csb1="00000000"/>
-  </w:font>
-  <w:font w:name="Courier New">
-    <w:panose1 w:val="02070309020205020404"/>
-    <w:charset w:val="00"/>
-    <w:family w:val="modern"/>
-    <w:pitch w:val="fixed"/>
-    <w:sig w:usb0="E0002AFF" w:usb1="C0007843" w:usb2="00000009" w:usb3="00000000" w:csb0="000001FF" w:csb1="00000000"/>
-  </w:font>
-  <w:font w:name="Wingdings">
-    <w:panose1 w:val="05000000000000000000"/>
-    <w:charset w:val="02"/>
-    <w:family w:val="auto"/>
-    <w:pitch w:val="variable"/>
-    <w:sig w:usb0="00000000" w:usb1="10000000" w:usb2="00000000" w:usb3="00000000" w:csb0="80000000" w:csb1="00000000"/>
-  </w:font>
-  <w:font w:name="Symbol">
-    <w:panose1 w:val="05050102010706020507"/>
-    <w:charset w:val="02"/>
-    <w:family w:val="roman"/>
-    <w:pitch w:val="variable"/>
-    <w:sig w:usb0="00000000" w:usb1="10000000" w:usb2="00000000" w:usb3="00000000" w:csb0="80000000" w:csb1="00000000"/>
-  </w:font>
-  <w:font w:name="Century Gothic">
-    <w:panose1 w:val="020B0502020202020204"/>
-    <w:charset w:val="00"/>
-    <w:family w:val="swiss"/>
-    <w:pitch w:val="variable"/>
-    <w:sig w:usb0="00000287" w:usb1="00000000" w:usb2="00000000" w:usb3="00000000" w:csb0="0000009F" w:csb1="00000000"/>
-  </w:font>
-  <w:font w:name="Tahoma">
-    <w:panose1 w:val="020B0604030504040204"/>
-    <w:charset w:val="00"/>
-    <w:family w:val="swiss"/>
-    <w:pitch w:val="variable"/>
-    <w:sig w:usb0="E1002EFF" w:usb1="C000605B" w:usb2="00000029" w:usb3="00000000" w:csb0="000101FF" w:csb1="00000000"/>
-  </w:font>
-  <w:font w:name="Trebuchet MS">
-    <w:altName w:val="Trebuchet MS"/>
-    <w:panose1 w:val="020B0603020202020204"/>
-    <w:charset w:val="00"/>
-    <w:family w:val="swiss"/>
-    <w:pitch w:val="variable"/>
-    <w:sig w:usb0="00000287" w:usb1="00000000" w:usb2="00000000" w:usb3="00000000" w:csb0="0000009F" w:csb1="00000000"/>
-  </w:font>
-  <w:font w:name="Arial">
-    <w:panose1 w:val="020B0604020202020204"/>
-    <w:charset w:val="00"/>
-    <w:family w:val="swiss"/>
-    <w:pitch w:val="variable"/>
-    <w:sig w:usb0="E0002AFF" w:usb1="C0007843" w:usb2="00000009" w:usb3="00000000" w:csb0="000001FF" w:csb1="00000000"/>
-  </w:font>
-  <w:font w:name="Wingdings 2">
-    <w:panose1 w:val="05020102010507070707"/>
-    <w:charset w:val="02"/>
-    <w:family w:val="roman"/>
-    <w:pitch w:val="variable"/>
-    <w:sig w:usb0="00000000" w:usb1="10000000" w:usb2="00000000" w:usb3="00000000" w:csb0="80000000" w:csb1="00000000"/>
-  </w:font>
-  <w:font w:name="Calibri">
-    <w:panose1 w:val="020F0502020204030204"/>
-    <w:charset w:val="00"/>
-    <w:family w:val="swiss"/>
-    <w:pitch w:val="variable"/>
-    <w:sig w:usb0="E00002FF" w:usb1="4000ACFF" w:usb2="00000001" w:usb3="00000000" w:csb0="0000019F" w:csb1="00000000"/>
-  </w:font>
-  <w:font w:name="Cambria">
-    <w:panose1 w:val="02040503050406030204"/>
-    <w:charset w:val="00"/>
-    <w:family w:val="roman"/>
-    <w:pitch w:val="variable"/>
-    <w:sig w:usb0="E00002FF" w:usb1="400004FF" w:usb2="00000000" w:usb3="00000000" w:csb0="0000019F" w:csb1="00000000"/>
-  </w:font>
-</w:fonts>
-</file>
-
-<file path=word/glossary/settings.xml><?xml version="1.0" encoding="utf-8"?>
-<w:settings xmlns:mc="http://schemas.openxmlformats.org/markup-compatibility/2006" xmlns:o="urn:schemas-microsoft-com:office:office" xmlns:r="http://schemas.openxmlformats.org/officeDocument/2006/relationships" xmlns:m="http://schemas.openxmlformats.org/officeDocument/2006/math" xmlns:v="urn:schemas-microsoft-com:vml" xmlns:w10="urn:schemas-microsoft-com:office:word" xmlns:w="http://schemas.openxmlformats.org/wordprocessingml/2006/main" xmlns:w14="http://schemas.microsoft.com/office/word/2010/wordml" xmlns:sl="http://schemas.openxmlformats.org/schemaLibrary/2006/main" mc:Ignorable="w14">
-  <w:view w:val="normal"/>
-  <w:defaultTabStop w:val="708"/>
-  <w:hyphenationZone w:val="425"/>
-  <w:characterSpacingControl w:val="doNotCompress"/>
-  <w:compat>
-    <w:useFELayout/>
-    <w:compatSetting w:name="compatibilityMode" w:uri="http://schemas.microsoft.com/office/word" w:val="14"/>
-    <w:compatSetting w:name="overrideTableStyleFontSizeAndJustification" w:uri="http://schemas.microsoft.com/office/word" w:val="1"/>
-    <w:compatSetting w:name="enableOpenTypeFeatures" w:uri="http://schemas.microsoft.com/office/word" w:val="1"/>
-    <w:compatSetting w:name="doNotFlipMirrorIndents" w:uri="http://schemas.microsoft.com/office/word" w:val="1"/>
-  </w:compat>
-  <w:rsids>
-    <w:rsidRoot w:val="0056597D"/>
-    <w:rsid w:val="0056597D"/>
-    <w:rsid w:val="007D5E94"/>
-    <w:rsid w:val="00F77D19"/>
-    <w:rsid w:val="00FB0FE8"/>
-  </w:rsids>
-  <m:mathPr>
-    <m:mathFont m:val="Cambria Math"/>
-    <m:brkBin m:val="before"/>
-    <m:brkBinSub m:val="--"/>
-    <m:smallFrac m:val="0"/>
-    <m:dispDef/>
-    <m:lMargin m:val="0"/>
-    <m:rMargin m:val="0"/>
-    <m:defJc m:val="centerGroup"/>
-    <m:wrapIndent m:val="1440"/>
-    <m:intLim m:val="subSup"/>
-    <m:naryLim m:val="undOvr"/>
-  </m:mathPr>
-  <w:themeFontLang w:val="es-ES"/>
-  <w:clrSchemeMapping w:bg1="light1" w:t1="dark1" w:bg2="light2" w:t2="dark2" w:accent1="accent1" w:accent2="accent2" w:accent3="accent3" w:accent4="accent4" w:accent5="accent5" w:accent6="accent6" w:hyperlink="hyperlink" w:followedHyperlink="followedHyperlink"/>
-  <w:decimalSymbol w:val=","/>
-  <w:listSeparator w:val=";"/>
-</w:settings>
-</file>
-
-<file path=word/glossary/styles.xml><?xml version="1.0" encoding="utf-8"?>
-<w:styles xmlns:mc="http://schemas.openxmlformats.org/markup-compatibility/2006" xmlns:r="http://schemas.openxmlformats.org/officeDocument/2006/relationships" xmlns:w="http://schemas.openxmlformats.org/wordprocessingml/2006/main" xmlns:w14="http://schemas.microsoft.com/office/word/2010/wordml" mc:Ignorable="w14">
-  <w:docDefaults>
-    <w:rPrDefault>
-      <w:rPr>
-        <w:rFonts w:asciiTheme="minorHAnsi" w:eastAsiaTheme="minorEastAsia" w:hAnsiTheme="minorHAnsi" w:cstheme="minorBidi"/>
-        <w:sz w:val="22"/>
-        <w:szCs w:val="22"/>
-        <w:lang w:val="es-ES" w:eastAsia="es-ES" w:bidi="ar-SA"/>
-      </w:rPr>
-    </w:rPrDefault>
-    <w:pPrDefault>
-      <w:pPr>
-        <w:spacing w:after="200" w:line="276" w:lineRule="auto"/>
-      </w:pPr>
-    </w:pPrDefault>
-  </w:docDefaults>
-  <w:latentStyles w:defLockedState="0" w:defUIPriority="99" w:defSemiHidden="1" w:defUnhideWhenUsed="1" w:defQFormat="0" w:count="267">
-    <w:lsdException w:name="Normal" w:semiHidden="0" w:uiPriority="0" w:unhideWhenUsed="0" w:qFormat="1"/>
-    <w:lsdException w:name="heading 1" w:semiHidden="0" w:uiPriority="9" w:unhideWhenUsed="0" w:qFormat="1"/>
-    <w:lsdException w:name="heading 2" w:uiPriority="9" w:qFormat="1"/>
-    <w:lsdException w:name="heading 3" w:uiPriority="9" w:qFormat="1"/>
-    <w:lsdException w:name="heading 4" w:uiPriority="9" w:qFormat="1"/>
-    <w:lsdException w:name="heading 5" w:uiPriority="9" w:qFormat="1"/>
-    <w:lsdException w:name="heading 6" w:uiPriority="9" w:qFormat="1"/>
-    <w:lsdException w:name="heading 7" w:uiPriority="9" w:qFormat="1"/>
-    <w:lsdException w:name="heading 8" w:uiPriority="9" w:qFormat="1"/>
-    <w:lsdException w:name="heading 9" w:uiPriority="9" w:qFormat="1"/>
-    <w:lsdException w:name="toc 1" w:uiPriority="39"/>
-    <w:lsdException w:name="toc 2" w:uiPriority="39"/>
-    <w:lsdException w:name="toc 3" w:uiPriority="39"/>
-    <w:lsdException w:name="toc 4" w:uiPriority="39"/>
-    <w:lsdException w:name="toc 5" w:uiPriority="39"/>
-    <w:lsdException w:name="toc 6" w:uiPriority="39"/>
-    <w:lsdException w:name="toc 7" w:uiPriority="39"/>
-    <w:lsdException w:name="toc 8" w:uiPriority="39"/>
-    <w:lsdException w:name="toc 9" w:uiPriority="39"/>
-    <w:lsdException w:name="caption" w:uiPriority="35" w:qFormat="1"/>
-    <w:lsdException w:name="Title" w:semiHidden="0" w:uiPriority="10" w:unhideWhenUsed="0" w:qFormat="1"/>
-    <w:lsdException w:name="Default Paragraph Font" w:uiPriority="1"/>
-    <w:lsdException w:name="Subtitle" w:semiHidden="0" w:uiPriority="11" w:unhideWhenUsed="0" w:qFormat="1"/>
-    <w:lsdException w:name="Strong" w:semiHidden="0" w:uiPriority="22" w:unhideWhenUsed="0" w:qFormat="1"/>
-    <w:lsdException w:name="Emphasis" w:semiHidden="0" w:uiPriority="20" w:unhideWhenUsed="0" w:qFormat="1"/>
-    <w:lsdException w:name="Table Grid" w:semiHidden="0" w:uiPriority="59" w:unhideWhenUsed="0"/>
-    <w:lsdException w:name="Placeholder Text" w:unhideWhenUsed="0"/>
-    <w:lsdException w:name="No Spacing" w:semiHidden="0" w:uiPriority="1" w:unhideWhenUsed="0" w:qFormat="1"/>
-    <w:lsdException w:name="Light Shading" w:semiHidden="0" w:uiPriority="60" w:unhideWhenUsed="0"/>
-    <w:lsdException w:name="Light List" w:semiHidden="0" w:uiPriority="61" w:unhideWhenUsed="0"/>
-    <w:lsdException w:name="Light Grid" w:semiHidden="0" w:uiPriority="62" w:unhideWhenUsed="0"/>
-    <w:lsdException w:name="Medium Shading 1" w:semiHidden="0" w:uiPriority="63" w:unhideWhenUsed="0"/>
-    <w:lsdException w:name="Medium Shading 2" w:semiHidden="0" w:uiPriority="64" w:unhideWhenUsed="0"/>
-    <w:lsdException w:name="Medium List 1" w:semiHidden="0" w:uiPriority="65" w:unhideWhenUsed="0"/>
-    <w:lsdException w:name="Medium List 2" w:semiHidden="0" w:uiPriority="66" w:unhideWhenUsed="0"/>
-    <w:lsdException w:name="Medium Grid 1" w:semiHidden="0" w:uiPriority="67" w:unhideWhenUsed="0"/>
-    <w:lsdException w:name="Medium Grid 2" w:semiHidden="0" w:uiPriority="68" w:unhideWhenUsed="0"/>
-    <w:lsdException w:name="Medium Grid 3" w:semiHidden="0" w:uiPriority="69" w:unhideWhenUsed="0"/>
-    <w:lsdException w:name="Dark List" w:semiHidden="0" w:uiPriority="70" w:unhideWhenUsed="0"/>
-    <w:lsdException w:name="Colorful Shading" w:semiHidden="0" w:uiPriority="71" w:unhideWhenUsed="0"/>
-    <w:lsdException w:name="Colorful List" w:semiHidden="0" w:uiPriority="72" w:unhideWhenUsed="0"/>
-    <w:lsdException w:name="Colorful Grid" w:semiHidden="0" w:uiPriority="73" w:unhideWhenUsed="0"/>
-    <w:lsdException w:name="Light Shading Accent 1" w:semiHidden="0" w:uiPriority="60" w:unhideWhenUsed="0"/>
-    <w:lsdException w:name="Light List Accent 1" w:semiHidden="0" w:uiPriority="61" w:unhideWhenUsed="0"/>
-    <w:lsdException w:name="Light Grid Accent 1" w:semiHidden="0" w:uiPriority="62" w:unhideWhenUsed="0"/>
-    <w:lsdException w:name="Medium Shading 1 Accent 1" w:semiHidden="0" w:uiPriority="63" w:unhideWhenUsed="0"/>
-    <w:lsdException w:name="Medium Shading 2 Accent 1" w:semiHidden="0" w:uiPriority="64" w:unhideWhenUsed="0"/>
-    <w:lsdException w:name="Medium List 1 Accent 1" w:semiHidden="0" w:uiPriority="65" w:unhideWhenUsed="0"/>
-    <w:lsdException w:name="Revision" w:unhideWhenUsed="0"/>
-    <w:lsdException w:name="List Paragraph" w:semiHidden="0" w:uiPriority="34" w:unhideWhenUsed="0" w:qFormat="1"/>
-    <w:lsdException w:name="Quote" w:semiHidden="0" w:uiPriority="29" w:unhideWhenUsed="0" w:qFormat="1"/>
-    <w:lsdException w:name="Intense Quote" w:semiHidden="0" w:uiPriority="30" w:unhideWhenUsed="0" w:qFormat="1"/>
-    <w:lsdException w:name="Medium List 2 Accent 1" w:semiHidden="0" w:uiPriority="66" w:unhideWhenUsed="0"/>
-    <w:lsdException w:name="Medium Grid 1 Accent 1" w:semiHidden="0" w:uiPriority="67" w:unhideWhenUsed="0"/>
-    <w:lsdException w:name="Medium Grid 2 Accent 1" w:semiHidden="0" w:uiPriority="68" w:unhideWhenUsed="0"/>
-    <w:lsdException w:name="Medium Grid 3 Accent 1" w:semiHidden="0" w:uiPriority="69" w:unhideWhenUsed="0"/>
-    <w:lsdException w:name="Dark List Accent 1" w:semiHidden="0" w:uiPriority="70" w:unhideWhenUsed="0"/>
-    <w:lsdException w:name="Colorful Shading Accent 1" w:semiHidden="0" w:uiPriority="71" w:unhideWhenUsed="0"/>
-    <w:lsdException w:name="Colorful List Accent 1" w:semiHidden="0" w:uiPriority="72" w:unhideWhenUsed="0"/>
-    <w:lsdException w:name="Colorful Grid Accent 1" w:semiHidden="0" w:uiPriority="73" w:unhideWhenUsed="0"/>
-    <w:lsdException w:name="Light Shading Accent 2" w:semiHidden="0" w:uiPriority="60" w:unhideWhenUsed="0"/>
-    <w:lsdException w:name="Light List Accent 2" w:semiHidden="0" w:uiPriority="61" w:unhideWhenUsed="0"/>
-    <w:lsdException w:name="Light Grid Accent 2" w:semiHidden="0" w:uiPriority="62" w:unhideWhenUsed="0"/>
-    <w:lsdException w:name="Medium Shading 1 Accent 2" w:semiHidden="0" w:uiPriority="63" w:unhideWhenUsed="0"/>
-    <w:lsdException w:name="Medium Shading 2 Accent 2" w:semiHidden="0" w:uiPriority="64" w:unhideWhenUsed="0"/>
-    <w:lsdException w:name="Medium List 1 Accent 2" w:semiHidden="0" w:uiPriority="65" w:unhideWhenUsed="0"/>
-    <w:lsdException w:name="Medium List 2 Accent 2" w:semiHidden="0" w:uiPriority="66" w:unhideWhenUsed="0"/>
-    <w:lsdException w:name="Medium Grid 1 Accent 2" w:semiHidden="0" w:uiPriority="67" w:unhideWhenUsed="0"/>
-    <w:lsdException w:name="Medium Grid 2 Accent 2" w:semiHidden="0" w:uiPriority="68" w:unhideWhenUsed="0"/>
-    <w:lsdException w:name="Medium Grid 3 Accent 2" w:semiHidden="0" w:uiPriority="69" w:unhideWhenUsed="0"/>
-    <w:lsdException w:name="Dark List Accent 2" w:semiHidden="0" w:uiPriority="70" w:unhideWhenUsed="0"/>
-    <w:lsdException w:name="Colorful Shading Accent 2" w:semiHidden="0" w:uiPriority="71" w:unhideWhenUsed="0"/>
-    <w:lsdException w:name="Colorful List Accent 2" w:semiHidden="0" w:uiPriority="72" w:unhideWhenUsed="0"/>
-    <w:lsdException w:name="Colorful Grid Accent 2" w:semiHidden="0" w:uiPriority="73" w:unhideWhenUsed="0"/>
-    <w:lsdException w:name="Light Shading Accent 3" w:semiHidden="0" w:uiPriority="60" w:unhideWhenUsed="0"/>
-    <w:lsdException w:name="Light List Accent 3" w:semiHidden="0" w:uiPriority="61" w:unhideWhenUsed="0"/>
-    <w:lsdException w:name="Light Grid Accent 3" w:semiHidden="0" w:uiPriority="62" w:unhideWhenUsed="0"/>
-    <w:lsdException w:name="Medium Shading 1 Accent 3" w:semiHidden="0" w:uiPriority="63" w:unhideWhenUsed="0"/>
-    <w:lsdException w:name="Medium Shading 2 Accent 3" w:semiHidden="0" w:uiPriority="64" w:unhideWhenUsed="0"/>
-    <w:lsdException w:name="Medium List 1 Accent 3" w:semiHidden="0" w:uiPriority="65" w:unhideWhenUsed="0"/>
-    <w:lsdException w:name="Medium List 2 Accent 3" w:semiHidden="0" w:uiPriority="66" w:unhideWhenUsed="0"/>
-    <w:lsdException w:name="Medium Grid 1 Accent 3" w:semiHidden="0" w:uiPriority="67" w:unhideWhenUsed="0"/>
-    <w:lsdException w:name="Medium Grid 2 Accent 3" w:semiHidden="0" w:uiPriority="68" w:unhideWhenUsed="0"/>
-    <w:lsdException w:name="Medium Grid 3 Accent 3" w:semiHidden="0" w:uiPriority="69" w:unhideWhenUsed="0"/>
-    <w:lsdException w:name="Dark List Accent 3" w:semiHidden="0" w:uiPriority="70" w:unhideWhenUsed="0"/>
-    <w:lsdException w:name="Colorful Shading Accent 3" w:semiHidden="0" w:uiPriority="71" w:unhideWhenUsed="0"/>
-    <w:lsdException w:name="Colorful List Accent 3" w:semiHidden="0" w:uiPriority="72" w:unhideWhenUsed="0"/>
-    <w:lsdException w:name="Colorful Grid Accent 3" w:semiHidden="0" w:uiPriority="73" w:unhideWhenUsed="0"/>
-    <w:lsdException w:name="Light Shading Accent 4" w:semiHidden="0" w:uiPriority="60" w:unhideWhenUsed="0"/>
-    <w:lsdException w:name="Light List Accent 4" w:semiHidden="0" w:uiPriority="61" w:unhideWhenUsed="0"/>
-    <w:lsdException w:name="Light Grid Accent 4" w:semiHidden="0" w:uiPriority="62" w:unhideWhenUsed="0"/>
-    <w:lsdException w:name="Medium Shading 1 Accent 4" w:semiHidden="0" w:uiPriority="63" w:unhideWhenUsed="0"/>
-    <w:lsdException w:name="Medium Shading 2 Accent 4" w:semiHidden="0" w:uiPriority="64" w:unhideWhenUsed="0"/>
-    <w:lsdException w:name="Medium List 1 Accent 4" w:semiHidden="0" w:uiPriority="65" w:unhideWhenUsed="0"/>
-    <w:lsdException w:name="Medium List 2 Accent 4" w:semiHidden="0" w:uiPriority="66" w:unhideWhenUsed="0"/>
-    <w:lsdException w:name="Medium Grid 1 Accent 4" w:semiHidden="0" w:uiPriority="67" w:unhideWhenUsed="0"/>
-    <w:lsdException w:name="Medium Grid 2 Accent 4" w:semiHidden="0" w:uiPriority="68" w:unhideWhenUsed="0"/>
-    <w:lsdException w:name="Medium Grid 3 Accent 4" w:semiHidden="0" w:uiPriority="69" w:unhideWhenUsed="0"/>
-    <w:lsdException w:name="Dark List Accent 4" w:semiHidden="0" w:uiPriority="70" w:unhideWhenUsed="0"/>
-    <w:lsdException w:name="Colorful Shading Accent 4" w:semiHidden="0" w:uiPriority="71" w:unhideWhenUsed="0"/>
-    <w:lsdException w:name="Colorful List Accent 4" w:semiHidden="0" w:uiPriority="72" w:unhideWhenUsed="0"/>
-    <w:lsdException w:name="Colorful Grid Accent 4" w:semiHidden="0" w:uiPriority="73" w:unhideWhenUsed="0"/>
-    <w:lsdException w:name="Light Shading Accent 5" w:semiHidden="0" w:uiPriority="60" w:unhideWhenUsed="0"/>
-    <w:lsdException w:name="Light List Accent 5" w:semiHidden="0" w:uiPriority="61" w:unhideWhenUsed="0"/>
-    <w:lsdException w:name="Light Grid Accent 5" w:semiHidden="0" w:uiPriority="62" w:unhideWhenUsed="0"/>
-    <w:lsdException w:name="Medium Shading 1 Accent 5" w:semiHidden="0" w:uiPriority="63" w:unhideWhenUsed="0"/>
-    <w:lsdException w:name="Medium Shading 2 Accent 5" w:semiHidden="0" w:uiPriority="64" w:unhideWhenUsed="0"/>
-    <w:lsdException w:name="Medium List 1 Accent 5" w:semiHidden="0" w:uiPriority="65" w:unhideWhenUsed="0"/>
-    <w:lsdException w:name="Medium List 2 Accent 5" w:semiHidden="0" w:uiPriority="66" w:unhideWhenUsed="0"/>
-    <w:lsdException w:name="Medium Grid 1 Accent 5" w:semiHidden="0" w:uiPriority="67" w:unhideWhenUsed="0"/>
-    <w:lsdException w:name="Medium Grid 2 Accent 5" w:semiHidden="0" w:uiPriority="68" w:unhideWhenUsed="0"/>
-    <w:lsdException w:name="Medium Grid 3 Accent 5" w:semiHidden="0" w:uiPriority="69" w:unhideWhenUsed="0"/>
-    <w:lsdException w:name="Dark List Accent 5" w:semiHidden="0" w:uiPriority="70" w:unhideWhenUsed="0"/>
-    <w:lsdException w:name="Colorful Shading Accent 5" w:semiHidden="0" w:uiPriority="71" w:unhideWhenUsed="0"/>
-    <w:lsdException w:name="Colorful List Accent 5" w:semiHidden="0" w:uiPriority="72" w:unhideWhenUsed="0"/>
-    <w:lsdException w:name="Colorful Grid Accent 5" w:semiHidden="0" w:uiPriority="73" w:unhideWhenUsed="0"/>
-    <w:lsdException w:name="Light Shading Accent 6" w:semiHidden="0" w:uiPriority="60" w:unhideWhenUsed="0"/>
-    <w:lsdException w:name="Light List Accent 6" w:semiHidden="0" w:uiPriority="61" w:unhideWhenUsed="0"/>
-    <w:lsdException w:name="Light Grid Accent 6" w:semiHidden="0" w:uiPriority="62" w:unhideWhenUsed="0"/>
-    <w:lsdException w:name="Medium Shading 1 Accent 6" w:semiHidden="0" w:uiPriority="63" w:unhideWhenUsed="0"/>
-    <w:lsdException w:name="Medium Shading 2 Accent 6" w:semiHidden="0" w:uiPriority="64" w:unhideWhenUsed="0"/>
-    <w:lsdException w:name="Medium List 1 Accent 6" w:semiHidden="0" w:uiPriority="65" w:unhideWhenUsed="0"/>
-    <w:lsdException w:name="Medium List 2 Accent 6" w:semiHidden="0" w:uiPriority="66" w:unhideWhenUsed="0"/>
-    <w:lsdException w:name="Medium Grid 1 Accent 6" w:semiHidden="0" w:uiPriority="67" w:unhideWhenUsed="0"/>
-    <w:lsdException w:name="Medium Grid 2 Accent 6" w:semiHidden="0" w:uiPriority="68" w:unhideWhenUsed="0"/>
-    <w:lsdException w:name="Medium Grid 3 Accent 6" w:semiHidden="0" w:uiPriority="69" w:unhideWhenUsed="0"/>
-    <w:lsdException w:name="Dark List Accent 6" w:semiHidden="0" w:uiPriority="70" w:unhideWhenUsed="0"/>
-    <w:lsdException w:name="Colorful Shading Accent 6" w:semiHidden="0" w:uiPriority="71" w:unhideWhenUsed="0"/>
-    <w:lsdException w:name="Colorful List Accent 6" w:semiHidden="0" w:uiPriority="72" w:unhideWhenUsed="0"/>
-    <w:lsdException w:name="Colorful Grid Accent 6" w:semiHidden="0" w:uiPriority="73" w:unhideWhenUsed="0"/>
-    <w:lsdException w:name="Subtle Emphasis" w:semiHidden="0" w:uiPriority="19" w:unhideWhenUsed="0" w:qFormat="1"/>
-    <w:lsdException w:name="Intense Emphasis" w:semiHidden="0" w:uiPriority="21" w:unhideWhenUsed="0" w:qFormat="1"/>
-    <w:lsdException w:name="Subtle Reference" w:semiHidden="0" w:uiPriority="31" w:unhideWhenUsed="0" w:qFormat="1"/>
-    <w:lsdException w:name="Intense Reference" w:semiHidden="0" w:uiPriority="32" w:unhideWhenUsed="0" w:qFormat="1"/>
-    <w:lsdException w:name="Book Title" w:semiHidden="0" w:uiPriority="33" w:unhideWhenUsed="0" w:qFormat="1"/>
-    <w:lsdException w:name="Bibliography" w:uiPriority="37"/>
-    <w:lsdException w:name="TOC Heading" w:uiPriority="39" w:qFormat="1"/>
-  </w:latentStyles>
-  <w:style w:type="paragraph" w:default="1" w:styleId="Normal">
-    <w:name w:val="Normal"/>
-    <w:qFormat/>
-  </w:style>
-  <w:style w:type="paragraph" w:styleId="Ttulo1">
-    <w:name w:val="heading 1"/>
-    <w:basedOn w:val="Normal"/>
-    <w:next w:val="Normal"/>
-    <w:link w:val="Ttulo1Car"/>
-    <w:uiPriority w:val="9"/>
-    <w:qFormat/>
-    <w:pPr>
-      <w:keepNext/>
-      <w:keepLines/>
-      <w:spacing w:before="360" w:after="0" w:line="240" w:lineRule="auto"/>
-      <w:outlineLvl w:val="0"/>
-    </w:pPr>
-    <w:rPr>
-      <w:rFonts w:asciiTheme="majorHAnsi" w:eastAsiaTheme="majorEastAsia" w:hAnsiTheme="majorHAnsi" w:cstheme="majorBidi"/>
-      <w:bCs/>
-      <w:i/>
-      <w:color w:val="4F81BD" w:themeColor="accent1"/>
-      <w:sz w:val="32"/>
-      <w:szCs w:val="32"/>
-    </w:rPr>
-  </w:style>
-  <w:style w:type="paragraph" w:styleId="Ttulo2">
-    <w:name w:val="heading 2"/>
-    <w:basedOn w:val="Normal"/>
-    <w:next w:val="Normal"/>
-    <w:link w:val="Ttulo2Car"/>
-    <w:uiPriority w:val="9"/>
-    <w:unhideWhenUsed/>
-    <w:qFormat/>
-    <w:pPr>
-      <w:keepNext/>
-      <w:keepLines/>
-      <w:spacing w:before="120" w:after="0" w:line="240" w:lineRule="auto"/>
-      <w:outlineLvl w:val="1"/>
-    </w:pPr>
-    <w:rPr>
-      <w:rFonts w:asciiTheme="majorHAnsi" w:eastAsiaTheme="majorEastAsia" w:hAnsiTheme="majorHAnsi" w:cstheme="majorBidi"/>
-      <w:bCs/>
-      <w:color w:val="1F497D" w:themeColor="text2"/>
-      <w:sz w:val="28"/>
-      <w:szCs w:val="28"/>
-    </w:rPr>
-  </w:style>
-  <w:style w:type="paragraph" w:styleId="Ttulo3">
-    <w:name w:val="heading 3"/>
-    <w:basedOn w:val="Normal"/>
-    <w:next w:val="Normal"/>
-    <w:link w:val="Ttulo3Car"/>
-    <w:uiPriority w:val="9"/>
-    <w:unhideWhenUsed/>
-    <w:qFormat/>
-    <w:pPr>
-      <w:keepNext/>
-      <w:keepLines/>
-      <w:spacing w:before="60" w:after="0" w:line="240" w:lineRule="auto"/>
-      <w:outlineLvl w:val="2"/>
-    </w:pPr>
-    <w:rPr>
-      <w:rFonts w:eastAsiaTheme="majorEastAsia" w:cstheme="majorBidi"/>
-      <w:b/>
-      <w:bCs/>
-      <w:caps/>
-      <w:color w:val="1F497D" w:themeColor="text2"/>
-    </w:rPr>
-  </w:style>
-  <w:style w:type="character" w:default="1" w:styleId="Fuentedeprrafopredeter">
-    <w:name w:val="Default Paragraph Font"/>
-    <w:uiPriority w:val="1"/>
-    <w:semiHidden/>
-    <w:unhideWhenUsed/>
-  </w:style>
-  <w:style w:type="table" w:default="1" w:styleId="Tablanormal">
-    <w:name w:val="Normal Table"/>
-    <w:uiPriority w:val="99"/>
-    <w:semiHidden/>
-    <w:unhideWhenUsed/>
-    <w:tblPr>
-      <w:tblInd w:w="0" w:type="dxa"/>
-      <w:tblCellMar>
-        <w:top w:w="0" w:type="dxa"/>
-        <w:left w:w="108" w:type="dxa"/>
-        <w:bottom w:w="0" w:type="dxa"/>
-        <w:right w:w="108" w:type="dxa"/>
-      </w:tblCellMar>
-    </w:tblPr>
-  </w:style>
-  <w:style w:type="numbering" w:default="1" w:styleId="Sinlista">
-    <w:name w:val="No List"/>
-    <w:uiPriority w:val="99"/>
-    <w:semiHidden/>
-    <w:unhideWhenUsed/>
-  </w:style>
-  <w:style w:type="paragraph" w:customStyle="1" w:styleId="98F75CEDF3EE41AE83FAE9F7FCA8D584">
-    <w:name w:val="98F75CEDF3EE41AE83FAE9F7FCA8D584"/>
-  </w:style>
-  <w:style w:type="paragraph" w:customStyle="1" w:styleId="54D393D59AE94B01A85183195E32A87B">
-    <w:name w:val="54D393D59AE94B01A85183195E32A87B"/>
-  </w:style>
-  <w:style w:type="paragraph" w:customStyle="1" w:styleId="F234E96F949B46FEA7EA99907AD56BB9">
-    <w:name w:val="F234E96F949B46FEA7EA99907AD56BB9"/>
-  </w:style>
-  <w:style w:type="character" w:customStyle="1" w:styleId="Ttulo1Car">
-    <w:name w:val="Título 1 Car"/>
-    <w:basedOn w:val="Fuentedeprrafopredeter"/>
-    <w:link w:val="Ttulo1"/>
-    <w:uiPriority w:val="9"/>
-    <w:rPr>
-      <w:rFonts w:asciiTheme="majorHAnsi" w:eastAsiaTheme="majorEastAsia" w:hAnsiTheme="majorHAnsi" w:cstheme="majorBidi"/>
-      <w:bCs/>
-      <w:i/>
-      <w:color w:val="4F81BD" w:themeColor="accent1"/>
-      <w:sz w:val="32"/>
-      <w:szCs w:val="32"/>
-    </w:rPr>
-  </w:style>
-  <w:style w:type="character" w:customStyle="1" w:styleId="Ttulo2Car">
-    <w:name w:val="Título 2 Car"/>
-    <w:basedOn w:val="Fuentedeprrafopredeter"/>
-    <w:link w:val="Ttulo2"/>
-    <w:uiPriority w:val="9"/>
-    <w:rPr>
-      <w:rFonts w:asciiTheme="majorHAnsi" w:eastAsiaTheme="majorEastAsia" w:hAnsiTheme="majorHAnsi" w:cstheme="majorBidi"/>
-      <w:bCs/>
-      <w:color w:val="1F497D" w:themeColor="text2"/>
-      <w:sz w:val="28"/>
-      <w:szCs w:val="28"/>
-    </w:rPr>
-  </w:style>
-  <w:style w:type="character" w:customStyle="1" w:styleId="Ttulo3Car">
-    <w:name w:val="Título 3 Car"/>
-    <w:basedOn w:val="Fuentedeprrafopredeter"/>
-    <w:link w:val="Ttulo3"/>
-    <w:uiPriority w:val="9"/>
-    <w:rPr>
-      <w:rFonts w:eastAsiaTheme="majorEastAsia" w:cstheme="majorBidi"/>
-      <w:b/>
-      <w:bCs/>
-      <w:caps/>
-      <w:color w:val="1F497D" w:themeColor="text2"/>
-    </w:rPr>
-  </w:style>
-  <w:style w:type="paragraph" w:customStyle="1" w:styleId="FD2E232AC4154D82A62F440B48449D4D">
-    <w:name w:val="FD2E232AC4154D82A62F440B48449D4D"/>
-  </w:style>
-</w:styles>
-</file>
-
-<file path=word/glossary/stylesWithEffects.xml><?xml version="1.0" encoding="utf-8"?>
-<w:styles xmlns:wpc="http://schemas.microsoft.com/office/word/2010/wordprocessingCanvas" xmlns:mc="http://schemas.openxmlformats.org/markup-compatibility/2006" xmlns:o="urn:schemas-microsoft-com:office:office" xmlns:r="http://schemas.openxmlformats.org/officeDocument/2006/relationships" xmlns:m="http://schemas.openxmlformats.org/officeDocument/2006/math" xmlns:v="urn:schemas-microsoft-com:vml" xmlns:wp14="http://schemas.microsoft.com/office/word/2010/wordprocessingDrawing" xmlns:wp="http://schemas.openxmlformats.org/drawingml/2006/wordprocessingDrawing" xmlns:w10="urn:schemas-microsoft-com:office:word" xmlns:w="http://schemas.openxmlformats.org/wordprocessingml/2006/main" xmlns:w14="http://schemas.microsoft.com/office/word/2010/wordml" xmlns:wpg="http://schemas.microsoft.com/office/word/2010/wordprocessingGroup" xmlns:wpi="http://schemas.microsoft.com/office/word/2010/wordprocessingInk" xmlns:wne="http://schemas.microsoft.com/office/word/2006/wordml" xmlns:wps="http://schemas.microsoft.com/office/word/2010/wordprocessingShape" mc:Ignorable="w14 wp14">
-  <w:docDefaults>
-    <w:rPrDefault>
-      <w:rPr>
-        <w:rFonts w:asciiTheme="minorHAnsi" w:eastAsiaTheme="minorEastAsia" w:hAnsiTheme="minorHAnsi" w:cstheme="minorBidi"/>
-        <w:sz w:val="22"/>
-        <w:szCs w:val="22"/>
-        <w:lang w:val="es-ES" w:eastAsia="es-ES" w:bidi="ar-SA"/>
-      </w:rPr>
-    </w:rPrDefault>
-    <w:pPrDefault>
-      <w:pPr>
-        <w:spacing w:after="200" w:line="276" w:lineRule="auto"/>
-      </w:pPr>
-    </w:pPrDefault>
-  </w:docDefaults>
-  <w:latentStyles w:defLockedState="0" w:defUIPriority="99" w:defSemiHidden="1" w:defUnhideWhenUsed="1" w:defQFormat="0" w:count="267">
-    <w:lsdException w:name="Normal" w:semiHidden="0" w:uiPriority="0" w:unhideWhenUsed="0" w:qFormat="1"/>
-    <w:lsdException w:name="heading 1" w:semiHidden="0" w:uiPriority="9" w:unhideWhenUsed="0" w:qFormat="1"/>
-    <w:lsdException w:name="heading 2" w:uiPriority="9" w:qFormat="1"/>
-    <w:lsdException w:name="heading 3" w:uiPriority="9" w:qFormat="1"/>
-    <w:lsdException w:name="heading 4" w:uiPriority="9" w:qFormat="1"/>
-    <w:lsdException w:name="heading 5" w:uiPriority="9" w:qFormat="1"/>
-    <w:lsdException w:name="heading 6" w:uiPriority="9" w:qFormat="1"/>
-    <w:lsdException w:name="heading 7" w:uiPriority="9" w:qFormat="1"/>
-    <w:lsdException w:name="heading 8" w:uiPriority="9" w:qFormat="1"/>
-    <w:lsdException w:name="heading 9" w:uiPriority="9" w:qFormat="1"/>
-    <w:lsdException w:name="toc 1" w:uiPriority="39"/>
-    <w:lsdException w:name="toc 2" w:uiPriority="39"/>
-    <w:lsdException w:name="toc 3" w:uiPriority="39"/>
-    <w:lsdException w:name="toc 4" w:uiPriority="39"/>
-    <w:lsdException w:name="toc 5" w:uiPriority="39"/>
-    <w:lsdException w:name="toc 6" w:uiPriority="39"/>
-    <w:lsdException w:name="toc 7" w:uiPriority="39"/>
-    <w:lsdException w:name="toc 8" w:uiPriority="39"/>
-    <w:lsdException w:name="toc 9" w:uiPriority="39"/>
-    <w:lsdException w:name="caption" w:uiPriority="35" w:qFormat="1"/>
-    <w:lsdException w:name="Title" w:semiHidden="0" w:uiPriority="10" w:unhideWhenUsed="0" w:qFormat="1"/>
-    <w:lsdException w:name="Default Paragraph Font" w:uiPriority="1"/>
-    <w:lsdException w:name="Subtitle" w:semiHidden="0" w:uiPriority="11" w:unhideWhenUsed="0" w:qFormat="1"/>
-    <w:lsdException w:name="Strong" w:semiHidden="0" w:uiPriority="22" w:unhideWhenUsed="0" w:qFormat="1"/>
-    <w:lsdException w:name="Emphasis" w:semiHidden="0" w:uiPriority="20" w:unhideWhenUsed="0" w:qFormat="1"/>
-    <w:lsdException w:name="Table Grid" w:semiHidden="0" w:uiPriority="59" w:unhideWhenUsed="0"/>
-    <w:lsdException w:name="Placeholder Text" w:unhideWhenUsed="0"/>
-    <w:lsdException w:name="No Spacing" w:semiHidden="0" w:uiPriority="1" w:unhideWhenUsed="0" w:qFormat="1"/>
-    <w:lsdException w:name="Light Shading" w:semiHidden="0" w:uiPriority="60" w:unhideWhenUsed="0"/>
-    <w:lsdException w:name="Light List" w:semiHidden="0" w:uiPriority="61" w:unhideWhenUsed="0"/>
-    <w:lsdException w:name="Light Grid" w:semiHidden="0" w:uiPriority="62" w:unhideWhenUsed="0"/>
-    <w:lsdException w:name="Medium Shading 1" w:semiHidden="0" w:uiPriority="63" w:unhideWhenUsed="0"/>
-    <w:lsdException w:name="Medium Shading 2" w:semiHidden="0" w:uiPriority="64" w:unhideWhenUsed="0"/>
-    <w:lsdException w:name="Medium List 1" w:semiHidden="0" w:uiPriority="65" w:unhideWhenUsed="0"/>
-    <w:lsdException w:name="Medium List 2" w:semiHidden="0" w:uiPriority="66" w:unhideWhenUsed="0"/>
-    <w:lsdException w:name="Medium Grid 1" w:semiHidden="0" w:uiPriority="67" w:unhideWhenUsed="0"/>
-    <w:lsdException w:name="Medium Grid 2" w:semiHidden="0" w:uiPriority="68" w:unhideWhenUsed="0"/>
-    <w:lsdException w:name="Medium Grid 3" w:semiHidden="0" w:uiPriority="69" w:unhideWhenUsed="0"/>
-    <w:lsdException w:name="Dark List" w:semiHidden="0" w:uiPriority="70" w:unhideWhenUsed="0"/>
-    <w:lsdException w:name="Colorful Shading" w:semiHidden="0" w:uiPriority="71" w:unhideWhenUsed="0"/>
-    <w:lsdException w:name="Colorful List" w:semiHidden="0" w:uiPriority="72" w:unhideWhenUsed="0"/>
-    <w:lsdException w:name="Colorful Grid" w:semiHidden="0" w:uiPriority="73" w:unhideWhenUsed="0"/>
-    <w:lsdException w:name="Light Shading Accent 1" w:semiHidden="0" w:uiPriority="60" w:unhideWhenUsed="0"/>
-    <w:lsdException w:name="Light List Accent 1" w:semiHidden="0" w:uiPriority="61" w:unhideWhenUsed="0"/>
-    <w:lsdException w:name="Light Grid Accent 1" w:semiHidden="0" w:uiPriority="62" w:unhideWhenUsed="0"/>
-    <w:lsdException w:name="Medium Shading 1 Accent 1" w:semiHidden="0" w:uiPriority="63" w:unhideWhenUsed="0"/>
-    <w:lsdException w:name="Medium Shading 2 Accent 1" w:semiHidden="0" w:uiPriority="64" w:unhideWhenUsed="0"/>
-    <w:lsdException w:name="Medium List 1 Accent 1" w:semiHidden="0" w:uiPriority="65" w:unhideWhenUsed="0"/>
-    <w:lsdException w:name="Revision" w:unhideWhenUsed="0"/>
-    <w:lsdException w:name="List Paragraph" w:semiHidden="0" w:uiPriority="34" w:unhideWhenUsed="0" w:qFormat="1"/>
-    <w:lsdException w:name="Quote" w:semiHidden="0" w:uiPriority="29" w:unhideWhenUsed="0" w:qFormat="1"/>
-    <w:lsdException w:name="Intense Quote" w:semiHidden="0" w:uiPriority="30" w:unhideWhenUsed="0" w:qFormat="1"/>
-    <w:lsdException w:name="Medium List 2 Accent 1" w:semiHidden="0" w:uiPriority="66" w:unhideWhenUsed="0"/>
-    <w:lsdException w:name="Medium Grid 1 Accent 1" w:semiHidden="0" w:uiPriority="67" w:unhideWhenUsed="0"/>
-    <w:lsdException w:name="Medium Grid 2 Accent 1" w:semiHidden="0" w:uiPriority="68" w:unhideWhenUsed="0"/>
-    <w:lsdException w:name="Medium Grid 3 Accent 1" w:semiHidden="0" w:uiPriority="69" w:unhideWhenUsed="0"/>
-    <w:lsdException w:name="Dark List Accent 1" w:semiHidden="0" w:uiPriority="70" w:unhideWhenUsed="0"/>
-    <w:lsdException w:name="Colorful Shading Accent 1" w:semiHidden="0" w:uiPriority="71" w:unhideWhenUsed="0"/>
-    <w:lsdException w:name="Colorful List Accent 1" w:semiHidden="0" w:uiPriority="72" w:unhideWhenUsed="0"/>
-    <w:lsdException w:name="Colorful Grid Accent 1" w:semiHidden="0" w:uiPriority="73" w:unhideWhenUsed="0"/>
-    <w:lsdException w:name="Light Shading Accent 2" w:semiHidden="0" w:uiPriority="60" w:unhideWhenUsed="0"/>
-    <w:lsdException w:name="Light List Accent 2" w:semiHidden="0" w:uiPriority="61" w:unhideWhenUsed="0"/>
-    <w:lsdException w:name="Light Grid Accent 2" w:semiHidden="0" w:uiPriority="62" w:unhideWhenUsed="0"/>
-    <w:lsdException w:name="Medium Shading 1 Accent 2" w:semiHidden="0" w:uiPriority="63" w:unhideWhenUsed="0"/>
-    <w:lsdException w:name="Medium Shading 2 Accent 2" w:semiHidden="0" w:uiPriority="64" w:unhideWhenUsed="0"/>
-    <w:lsdException w:name="Medium List 1 Accent 2" w:semiHidden="0" w:uiPriority="65" w:unhideWhenUsed="0"/>
-    <w:lsdException w:name="Medium List 2 Accent 2" w:semiHidden="0" w:uiPriority="66" w:unhideWhenUsed="0"/>
-    <w:lsdException w:name="Medium Grid 1 Accent 2" w:semiHidden="0" w:uiPriority="67" w:unhideWhenUsed="0"/>
-    <w:lsdException w:name="Medium Grid 2 Accent 2" w:semiHidden="0" w:uiPriority="68" w:unhideWhenUsed="0"/>
-    <w:lsdException w:name="Medium Grid 3 Accent 2" w:semiHidden="0" w:uiPriority="69" w:unhideWhenUsed="0"/>
-    <w:lsdException w:name="Dark List Accent 2" w:semiHidden="0" w:uiPriority="70" w:unhideWhenUsed="0"/>
-    <w:lsdException w:name="Colorful Shading Accent 2" w:semiHidden="0" w:uiPriority="71" w:unhideWhenUsed="0"/>
-    <w:lsdException w:name="Colorful List Accent 2" w:semiHidden="0" w:uiPriority="72" w:unhideWhenUsed="0"/>
-    <w:lsdException w:name="Colorful Grid Accent 2" w:semiHidden="0" w:uiPriority="73" w:unhideWhenUsed="0"/>
-    <w:lsdException w:name="Light Shading Accent 3" w:semiHidden="0" w:uiPriority="60" w:unhideWhenUsed="0"/>
-    <w:lsdException w:name="Light List Accent 3" w:semiHidden="0" w:uiPriority="61" w:unhideWhenUsed="0"/>
-    <w:lsdException w:name="Light Grid Accent 3" w:semiHidden="0" w:uiPriority="62" w:unhideWhenUsed="0"/>
-    <w:lsdException w:name="Medium Shading 1 Accent 3" w:semiHidden="0" w:uiPriority="63" w:unhideWhenUsed="0"/>
-    <w:lsdException w:name="Medium Shading 2 Accent 3" w:semiHidden="0" w:uiPriority="64" w:unhideWhenUsed="0"/>
-    <w:lsdException w:name="Medium List 1 Accent 3" w:semiHidden="0" w:uiPriority="65" w:unhideWhenUsed="0"/>
-    <w:lsdException w:name="Medium List 2 Accent 3" w:semiHidden="0" w:uiPriority="66" w:unhideWhenUsed="0"/>
-    <w:lsdException w:name="Medium Grid 1 Accent 3" w:semiHidden="0" w:uiPriority="67" w:unhideWhenUsed="0"/>
-    <w:lsdException w:name="Medium Grid 2 Accent 3" w:semiHidden="0" w:uiPriority="68" w:unhideWhenUsed="0"/>
-    <w:lsdException w:name="Medium Grid 3 Accent 3" w:semiHidden="0" w:uiPriority="69" w:unhideWhenUsed="0"/>
-    <w:lsdException w:name="Dark List Accent 3" w:semiHidden="0" w:uiPriority="70" w:unhideWhenUsed="0"/>
-    <w:lsdException w:name="Colorful Shading Accent 3" w:semiHidden="0" w:uiPriority="71" w:unhideWhenUsed="0"/>
-    <w:lsdException w:name="Colorful List Accent 3" w:semiHidden="0" w:uiPriority="72" w:unhideWhenUsed="0"/>
-    <w:lsdException w:name="Colorful Grid Accent 3" w:semiHidden="0" w:uiPriority="73" w:unhideWhenUsed="0"/>
-    <w:lsdException w:name="Light Shading Accent 4" w:semiHidden="0" w:uiPriority="60" w:unhideWhenUsed="0"/>
-    <w:lsdException w:name="Light List Accent 4" w:semiHidden="0" w:uiPriority="61" w:unhideWhenUsed="0"/>
-    <w:lsdException w:name="Light Grid Accent 4" w:semiHidden="0" w:uiPriority="62" w:unhideWhenUsed="0"/>
-    <w:lsdException w:name="Medium Shading 1 Accent 4" w:semiHidden="0" w:uiPriority="63" w:unhideWhenUsed="0"/>
-    <w:lsdException w:name="Medium Shading 2 Accent 4" w:semiHidden="0" w:uiPriority="64" w:unhideWhenUsed="0"/>
-    <w:lsdException w:name="Medium List 1 Accent 4" w:semiHidden="0" w:uiPriority="65" w:unhideWhenUsed="0"/>
-    <w:lsdException w:name="Medium List 2 Accent 4" w:semiHidden="0" w:uiPriority="66" w:unhideWhenUsed="0"/>
-    <w:lsdException w:name="Medium Grid 1 Accent 4" w:semiHidden="0" w:uiPriority="67" w:unhideWhenUsed="0"/>
-    <w:lsdException w:name="Medium Grid 2 Accent 4" w:semiHidden="0" w:uiPriority="68" w:unhideWhenUsed="0"/>
-    <w:lsdException w:name="Medium Grid 3 Accent 4" w:semiHidden="0" w:uiPriority="69" w:unhideWhenUsed="0"/>
-    <w:lsdException w:name="Dark List Accent 4" w:semiHidden="0" w:uiPriority="70" w:unhideWhenUsed="0"/>
-    <w:lsdException w:name="Colorful Shading Accent 4" w:semiHidden="0" w:uiPriority="71" w:unhideWhenUsed="0"/>
-    <w:lsdException w:name="Colorful List Accent 4" w:semiHidden="0" w:uiPriority="72" w:unhideWhenUsed="0"/>
-    <w:lsdException w:name="Colorful Grid Accent 4" w:semiHidden="0" w:uiPriority="73" w:unhideWhenUsed="0"/>
-    <w:lsdException w:name="Light Shading Accent 5" w:semiHidden="0" w:uiPriority="60" w:unhideWhenUsed="0"/>
-    <w:lsdException w:name="Light List Accent 5" w:semiHidden="0" w:uiPriority="61" w:unhideWhenUsed="0"/>
-    <w:lsdException w:name="Light Grid Accent 5" w:semiHidden="0" w:uiPriority="62" w:unhideWhenUsed="0"/>
-    <w:lsdException w:name="Medium Shading 1 Accent 5" w:semiHidden="0" w:uiPriority="63" w:unhideWhenUsed="0"/>
-    <w:lsdException w:name="Medium Shading 2 Accent 5" w:semiHidden="0" w:uiPriority="64" w:unhideWhenUsed="0"/>
-    <w:lsdException w:name="Medium List 1 Accent 5" w:semiHidden="0" w:uiPriority="65" w:unhideWhenUsed="0"/>
-    <w:lsdException w:name="Medium List 2 Accent 5" w:semiHidden="0" w:uiPriority="66" w:unhideWhenUsed="0"/>
-    <w:lsdException w:name="Medium Grid 1 Accent 5" w:semiHidden="0" w:uiPriority="67" w:unhideWhenUsed="0"/>
-    <w:lsdException w:name="Medium Grid 2 Accent 5" w:semiHidden="0" w:uiPriority="68" w:unhideWhenUsed="0"/>
-    <w:lsdException w:name="Medium Grid 3 Accent 5" w:semiHidden="0" w:uiPriority="69" w:unhideWhenUsed="0"/>
-    <w:lsdException w:name="Dark List Accent 5" w:semiHidden="0" w:uiPriority="70" w:unhideWhenUsed="0"/>
-    <w:lsdException w:name="Colorful Shading Accent 5" w:semiHidden="0" w:uiPriority="71" w:unhideWhenUsed="0"/>
-    <w:lsdException w:name="Colorful List Accent 5" w:semiHidden="0" w:uiPriority="72" w:unhideWhenUsed="0"/>
-    <w:lsdException w:name="Colorful Grid Accent 5" w:semiHidden="0" w:uiPriority="73" w:unhideWhenUsed="0"/>
-    <w:lsdException w:name="Light Shading Accent 6" w:semiHidden="0" w:uiPriority="60" w:unhideWhenUsed="0"/>
-    <w:lsdException w:name="Light List Accent 6" w:semiHidden="0" w:uiPriority="61" w:unhideWhenUsed="0"/>
-    <w:lsdException w:name="Light Grid Accent 6" w:semiHidden="0" w:uiPriority="62" w:unhideWhenUsed="0"/>
-    <w:lsdException w:name="Medium Shading 1 Accent 6" w:semiHidden="0" w:uiPriority="63" w:unhideWhenUsed="0"/>
-    <w:lsdException w:name="Medium Shading 2 Accent 6" w:semiHidden="0" w:uiPriority="64" w:unhideWhenUsed="0"/>
-    <w:lsdException w:name="Medium List 1 Accent 6" w:semiHidden="0" w:uiPriority="65" w:unhideWhenUsed="0"/>
-    <w:lsdException w:name="Medium List 2 Accent 6" w:semiHidden="0" w:uiPriority="66" w:unhideWhenUsed="0"/>
-    <w:lsdException w:name="Medium Grid 1 Accent 6" w:semiHidden="0" w:uiPriority="67" w:unhideWhenUsed="0"/>
-    <w:lsdException w:name="Medium Grid 2 Accent 6" w:semiHidden="0" w:uiPriority="68" w:unhideWhenUsed="0"/>
-    <w:lsdException w:name="Medium Grid 3 Accent 6" w:semiHidden="0" w:uiPriority="69" w:unhideWhenUsed="0"/>
-    <w:lsdException w:name="Dark List Accent 6" w:semiHidden="0" w:uiPriority="70" w:unhideWhenUsed="0"/>
-    <w:lsdException w:name="Colorful Shading Accent 6" w:semiHidden="0" w:uiPriority="71" w:unhideWhenUsed="0"/>
-    <w:lsdException w:name="Colorful List Accent 6" w:semiHidden="0" w:uiPriority="72" w:unhideWhenUsed="0"/>
-    <w:lsdException w:name="Colorful Grid Accent 6" w:semiHidden="0" w:uiPriority="73" w:unhideWhenUsed="0"/>
-    <w:lsdException w:name="Subtle Emphasis" w:semiHidden="0" w:uiPriority="19" w:unhideWhenUsed="0" w:qFormat="1"/>
-    <w:lsdException w:name="Intense Emphasis" w:semiHidden="0" w:uiPriority="21" w:unhideWhenUsed="0" w:qFormat="1"/>
-    <w:lsdException w:name="Subtle Reference" w:semiHidden="0" w:uiPriority="31" w:unhideWhenUsed="0" w:qFormat="1"/>
-    <w:lsdException w:name="Intense Reference" w:semiHidden="0" w:uiPriority="32" w:unhideWhenUsed="0" w:qFormat="1"/>
-    <w:lsdException w:name="Book Title" w:semiHidden="0" w:uiPriority="33" w:unhideWhenUsed="0" w:qFormat="1"/>
-    <w:lsdException w:name="Bibliography" w:uiPriority="37"/>
-    <w:lsdException w:name="TOC Heading" w:uiPriority="39" w:qFormat="1"/>
-  </w:latentStyles>
-  <w:style w:type="paragraph" w:default="1" w:styleId="Normal">
-    <w:name w:val="Normal"/>
-    <w:qFormat/>
-  </w:style>
-  <w:style w:type="paragraph" w:styleId="Ttulo1">
-    <w:name w:val="heading 1"/>
-    <w:basedOn w:val="Normal"/>
-    <w:next w:val="Normal"/>
-    <w:link w:val="Ttulo1Car"/>
-    <w:uiPriority w:val="9"/>
-    <w:qFormat/>
-    <w:pPr>
-      <w:keepNext/>
-      <w:keepLines/>
-      <w:spacing w:before="360" w:after="0" w:line="240" w:lineRule="auto"/>
-      <w:outlineLvl w:val="0"/>
-    </w:pPr>
-    <w:rPr>
-      <w:rFonts w:asciiTheme="majorHAnsi" w:eastAsiaTheme="majorEastAsia" w:hAnsiTheme="majorHAnsi" w:cstheme="majorBidi"/>
-      <w:bCs/>
-      <w:i/>
-      <w:color w:val="4F81BD" w:themeColor="accent1"/>
-      <w:sz w:val="32"/>
-      <w:szCs w:val="32"/>
-    </w:rPr>
-  </w:style>
-  <w:style w:type="paragraph" w:styleId="Ttulo2">
-    <w:name w:val="heading 2"/>
-    <w:basedOn w:val="Normal"/>
-    <w:next w:val="Normal"/>
-    <w:link w:val="Ttulo2Car"/>
-    <w:uiPriority w:val="9"/>
-    <w:unhideWhenUsed/>
-    <w:qFormat/>
-    <w:pPr>
-      <w:keepNext/>
-      <w:keepLines/>
-      <w:spacing w:before="120" w:after="0" w:line="240" w:lineRule="auto"/>
-      <w:outlineLvl w:val="1"/>
-    </w:pPr>
-    <w:rPr>
-      <w:rFonts w:asciiTheme="majorHAnsi" w:eastAsiaTheme="majorEastAsia" w:hAnsiTheme="majorHAnsi" w:cstheme="majorBidi"/>
-      <w:bCs/>
-      <w:color w:val="1F497D" w:themeColor="text2"/>
-      <w:sz w:val="28"/>
-      <w:szCs w:val="28"/>
-    </w:rPr>
-  </w:style>
-  <w:style w:type="paragraph" w:styleId="Ttulo3">
-    <w:name w:val="heading 3"/>
-    <w:basedOn w:val="Normal"/>
-    <w:next w:val="Normal"/>
-    <w:link w:val="Ttulo3Car"/>
-    <w:uiPriority w:val="9"/>
-    <w:unhideWhenUsed/>
-    <w:qFormat/>
-    <w:pPr>
-      <w:keepNext/>
-      <w:keepLines/>
-      <w:spacing w:before="60" w:after="0" w:line="240" w:lineRule="auto"/>
-      <w:outlineLvl w:val="2"/>
-    </w:pPr>
-    <w:rPr>
-      <w:rFonts w:eastAsiaTheme="majorEastAsia" w:cstheme="majorBidi"/>
-      <w:b/>
-      <w:bCs/>
-      <w:caps/>
-      <w:color w:val="1F497D" w:themeColor="text2"/>
-    </w:rPr>
-  </w:style>
-  <w:style w:type="character" w:default="1" w:styleId="Fuentedeprrafopredeter">
-    <w:name w:val="Default Paragraph Font"/>
-    <w:uiPriority w:val="1"/>
-    <w:semiHidden/>
-    <w:unhideWhenUsed/>
-  </w:style>
-  <w:style w:type="table" w:default="1" w:styleId="Tablanormal">
-    <w:name w:val="Normal Table"/>
-    <w:uiPriority w:val="99"/>
-    <w:semiHidden/>
-    <w:unhideWhenUsed/>
-    <w:tblPr>
-      <w:tblInd w:w="0" w:type="dxa"/>
-      <w:tblCellMar>
-        <w:top w:w="0" w:type="dxa"/>
-        <w:left w:w="108" w:type="dxa"/>
-        <w:bottom w:w="0" w:type="dxa"/>
-        <w:right w:w="108" w:type="dxa"/>
-      </w:tblCellMar>
-    </w:tblPr>
-  </w:style>
-  <w:style w:type="numbering" w:default="1" w:styleId="Sinlista">
-    <w:name w:val="No List"/>
-    <w:uiPriority w:val="99"/>
-    <w:semiHidden/>
-    <w:unhideWhenUsed/>
-  </w:style>
-  <w:style w:type="paragraph" w:customStyle="1" w:styleId="98F75CEDF3EE41AE83FAE9F7FCA8D584">
-    <w:name w:val="98F75CEDF3EE41AE83FAE9F7FCA8D584"/>
-  </w:style>
-  <w:style w:type="paragraph" w:customStyle="1" w:styleId="54D393D59AE94B01A85183195E32A87B">
-    <w:name w:val="54D393D59AE94B01A85183195E32A87B"/>
-  </w:style>
-  <w:style w:type="paragraph" w:customStyle="1" w:styleId="F234E96F949B46FEA7EA99907AD56BB9">
-    <w:name w:val="F234E96F949B46FEA7EA99907AD56BB9"/>
-  </w:style>
-  <w:style w:type="character" w:customStyle="1" w:styleId="Ttulo1Car">
-    <w:name w:val="Título 1 Car"/>
-    <w:basedOn w:val="Fuentedeprrafopredeter"/>
-    <w:link w:val="Ttulo1"/>
-    <w:uiPriority w:val="9"/>
-    <w:rPr>
-      <w:rFonts w:asciiTheme="majorHAnsi" w:eastAsiaTheme="majorEastAsia" w:hAnsiTheme="majorHAnsi" w:cstheme="majorBidi"/>
-      <w:bCs/>
-      <w:i/>
-      <w:color w:val="4F81BD" w:themeColor="accent1"/>
-      <w:sz w:val="32"/>
-      <w:szCs w:val="32"/>
-    </w:rPr>
-  </w:style>
-  <w:style w:type="character" w:customStyle="1" w:styleId="Ttulo2Car">
-    <w:name w:val="Título 2 Car"/>
-    <w:basedOn w:val="Fuentedeprrafopredeter"/>
-    <w:link w:val="Ttulo2"/>
-    <w:uiPriority w:val="9"/>
-    <w:rPr>
-      <w:rFonts w:asciiTheme="majorHAnsi" w:eastAsiaTheme="majorEastAsia" w:hAnsiTheme="majorHAnsi" w:cstheme="majorBidi"/>
-      <w:bCs/>
-      <w:color w:val="1F497D" w:themeColor="text2"/>
-      <w:sz w:val="28"/>
-      <w:szCs w:val="28"/>
-    </w:rPr>
-  </w:style>
-  <w:style w:type="character" w:customStyle="1" w:styleId="Ttulo3Car">
-    <w:name w:val="Título 3 Car"/>
-    <w:basedOn w:val="Fuentedeprrafopredeter"/>
-    <w:link w:val="Ttulo3"/>
-    <w:uiPriority w:val="9"/>
-    <w:rPr>
-      <w:rFonts w:eastAsiaTheme="majorEastAsia" w:cstheme="majorBidi"/>
-      <w:b/>
-      <w:bCs/>
-      <w:caps/>
-      <w:color w:val="1F497D" w:themeColor="text2"/>
-    </w:rPr>
-  </w:style>
-  <w:style w:type="paragraph" w:customStyle="1" w:styleId="FD2E232AC4154D82A62F440B48449D4D">
-    <w:name w:val="FD2E232AC4154D82A62F440B48449D4D"/>
-  </w:style>
-</w:styles>
-</file>
-
-<file path=word/glossary/webSettings.xml><?xml version="1.0" encoding="utf-8"?>
-<w:webSettings xmlns:mc="http://schemas.openxmlformats.org/markup-compatibility/2006" xmlns:r="http://schemas.openxmlformats.org/officeDocument/2006/relationships" xmlns:w="http://schemas.openxmlformats.org/wordprocessingml/2006/main" xmlns:w14="http://schemas.microsoft.com/office/word/2010/wordml" mc:Ignorable="w14">
-  <w:optimizeForBrowser/>
-  <w:allowPNG/>
-</w:webSettings>
 </file>
 
 <file path=word/theme/theme1.xml><?xml version="1.0" encoding="utf-8"?>
@@ -5189,6 +5105,15 @@
 </file>
 
 <file path=customXml/item2.xml><?xml version="1.0" encoding="utf-8"?>
+<?mso-contentType ?>
+<FormTemplates xmlns="http://schemas.microsoft.com/sharepoint/v3/contenttype/forms">
+  <Display>DocumentLibraryForm</Display>
+  <Edit>AssetEditForm</Edit>
+  <New>DocumentLibraryForm</New>
+</FormTemplates>
+</file>
+
+<file path=customXml/item3.xml><?xml version="1.0" encoding="utf-8"?>
 <outs:outSpaceData xmlns:outs="http://schemas.microsoft.com/office/2009/outspace/metadata">
   <outs:relatedDates/>
   <outs:relatedDocuments/>
@@ -5196,15 +5121,6 @@
   <propertyMetadataList xmlns="http://schemas.microsoft.com/office/2009/outspace/metadata"/>
   <outs:corruptMetadataWasLost/>
 </outs:outSpaceData>
-</file>
-
-<file path=customXml/item3.xml><?xml version="1.0" encoding="utf-8"?>
-<?mso-contentType ?>
-<FormTemplates xmlns="http://schemas.microsoft.com/sharepoint/v3/contenttype/forms">
-  <Display>DocumentLibraryForm</Display>
-  <Edit>AssetEditForm</Edit>
-  <New>DocumentLibraryForm</New>
-</FormTemplates>
 </file>
 
 <file path=customXml/item4.xml><?xml version="1.0" encoding="utf-8"?>
@@ -5220,6 +5136,14 @@
 </file>
 
 <file path=customXml/itemProps2.xml><?xml version="1.0" encoding="utf-8"?>
+<ds:datastoreItem xmlns:ds="http://schemas.openxmlformats.org/officeDocument/2006/customXml" ds:itemID="{B381B9BD-D67D-44B8-A819-9C5CEECAF588}">
+  <ds:schemaRefs>
+    <ds:schemaRef ds:uri="http://schemas.microsoft.com/sharepoint/v3/contenttype/forms"/>
+  </ds:schemaRefs>
+</ds:datastoreItem>
+</file>
+
+<file path=customXml/itemProps3.xml><?xml version="1.0" encoding="utf-8"?>
 <ds:datastoreItem xmlns:ds="http://schemas.openxmlformats.org/officeDocument/2006/customXml" ds:itemID="{8AA9BBAF-2A1F-4D95-901E-4FFB9D2C6CBC}">
   <ds:schemaRefs>
     <ds:schemaRef ds:uri="http://schemas.microsoft.com/office/2009/outspace/metadata"/>
@@ -5227,16 +5151,8 @@
 </ds:datastoreItem>
 </file>
 
-<file path=customXml/itemProps3.xml><?xml version="1.0" encoding="utf-8"?>
-<ds:datastoreItem xmlns:ds="http://schemas.openxmlformats.org/officeDocument/2006/customXml" ds:itemID="{B381B9BD-D67D-44B8-A819-9C5CEECAF588}">
-  <ds:schemaRefs>
-    <ds:schemaRef ds:uri="http://schemas.microsoft.com/sharepoint/v3/contenttype/forms"/>
-  </ds:schemaRefs>
-</ds:datastoreItem>
-</file>
-
 <file path=customXml/itemProps4.xml><?xml version="1.0" encoding="utf-8"?>
-<ds:datastoreItem xmlns:ds="http://schemas.openxmlformats.org/officeDocument/2006/customXml" ds:itemID="{C5308BDD-EAF4-4C4D-8537-BDFAAC2C4844}">
+<ds:datastoreItem xmlns:ds="http://schemas.openxmlformats.org/officeDocument/2006/customXml" ds:itemID="{A9183258-86C1-433D-96F3-CAD94BCDED32}">
   <ds:schemaRefs>
     <ds:schemaRef ds:uri="http://schemas.openxmlformats.org/officeDocument/2006/bibliography"/>
   </ds:schemaRefs>

</xml_diff>